<commit_message>
añadidos 3 puntos, falta formato
</commit_message>
<xml_diff>
--- a/documentacion/BurbujonDeLosHorrores.docx
+++ b/documentacion/BurbujonDeLosHorrores.docx
@@ -3520,7 +3520,21 @@
         <w:rPr>
           <w:color w:val="auto"/>
         </w:rPr>
-        <w:t xml:space="preserve"> to c##</w:t>
+        <w:t xml:space="preserve"> </w:t>
+      </w:r>
+      <w:proofErr w:type="spellStart"/>
+      <w:r>
+        <w:rPr>
+          <w:color w:val="auto"/>
+        </w:rPr>
+        <w:t>to</w:t>
+      </w:r>
+      <w:proofErr w:type="spellEnd"/>
+      <w:r>
+        <w:rPr>
+          <w:color w:val="auto"/>
+        </w:rPr>
+        <w:t xml:space="preserve"> c##</w:t>
       </w:r>
       <w:proofErr w:type="spellStart"/>
       <w:r>
@@ -4519,19 +4533,7 @@
         <w:spacing w:line="360" w:lineRule="auto"/>
       </w:pPr>
       <w:r>
-        <w:t>Creacion de s</w:t>
-      </w:r>
-      <w:r>
-        <w:t>Cript</w:t>
-      </w:r>
-      <w:r>
-        <w:t xml:space="preserve"> </w:t>
-      </w:r>
-      <w:r>
-        <w:t>De</w:t>
-      </w:r>
-      <w:r>
-        <w:t xml:space="preserve"> </w:t>
+        <w:t xml:space="preserve">Creacion de sCript De </w:t>
       </w:r>
       <w:proofErr w:type="gramStart"/>
       <w:r>
@@ -5700,7 +5702,25 @@
           <w:sz w:val="24"/>
           <w:szCs w:val="24"/>
         </w:rPr>
-        <w:t xml:space="preserve"> en modo servidor en una ip </w:t>
+        <w:t xml:space="preserve"> en modo servidor en una </w:t>
+      </w:r>
+      <w:proofErr w:type="spellStart"/>
+      <w:r>
+        <w:rPr>
+          <w:rFonts w:asciiTheme="minorHAnsi" w:hAnsiTheme="minorHAnsi" w:cstheme="minorHAnsi"/>
+          <w:sz w:val="24"/>
+          <w:szCs w:val="24"/>
+        </w:rPr>
+        <w:t>ip</w:t>
+      </w:r>
+      <w:proofErr w:type="spellEnd"/>
+      <w:r>
+        <w:rPr>
+          <w:rFonts w:asciiTheme="minorHAnsi" w:hAnsiTheme="minorHAnsi" w:cstheme="minorHAnsi"/>
+          <w:sz w:val="24"/>
+          <w:szCs w:val="24"/>
+        </w:rPr>
+        <w:t xml:space="preserve"> </w:t>
       </w:r>
       <w:proofErr w:type="spellStart"/>
       <w:r>
@@ -6088,7 +6108,25 @@
           <w:sz w:val="24"/>
           <w:szCs w:val="24"/>
         </w:rPr>
-        <w:t xml:space="preserve"> (o servidor) que esta lanzado en la ip </w:t>
+        <w:t xml:space="preserve"> (o servidor) que esta lanzado en la </w:t>
+      </w:r>
+      <w:proofErr w:type="spellStart"/>
+      <w:r>
+        <w:rPr>
+          <w:rFonts w:asciiTheme="minorHAnsi" w:hAnsiTheme="minorHAnsi" w:cstheme="minorHAnsi"/>
+          <w:sz w:val="24"/>
+          <w:szCs w:val="24"/>
+        </w:rPr>
+        <w:t>ip</w:t>
+      </w:r>
+      <w:proofErr w:type="spellEnd"/>
+      <w:r>
+        <w:rPr>
+          <w:rFonts w:asciiTheme="minorHAnsi" w:hAnsiTheme="minorHAnsi" w:cstheme="minorHAnsi"/>
+          <w:sz w:val="24"/>
+          <w:szCs w:val="24"/>
+        </w:rPr>
+        <w:t xml:space="preserve"> </w:t>
       </w:r>
       <w:proofErr w:type="spellStart"/>
       <w:r>
@@ -6926,7 +6964,25 @@
           <w:sz w:val="24"/>
           <w:szCs w:val="24"/>
         </w:rPr>
-        <w:t xml:space="preserve"> start </w:t>
+        <w:t xml:space="preserve"> </w:t>
+      </w:r>
+      <w:proofErr w:type="spellStart"/>
+      <w:r>
+        <w:rPr>
+          <w:rFonts w:asciiTheme="minorHAnsi" w:hAnsiTheme="minorHAnsi" w:cstheme="minorHAnsi"/>
+          <w:sz w:val="24"/>
+          <w:szCs w:val="24"/>
+        </w:rPr>
+        <w:t>start</w:t>
+      </w:r>
+      <w:proofErr w:type="spellEnd"/>
+      <w:r>
+        <w:rPr>
+          <w:rFonts w:asciiTheme="minorHAnsi" w:hAnsiTheme="minorHAnsi" w:cstheme="minorHAnsi"/>
+          <w:sz w:val="24"/>
+          <w:szCs w:val="24"/>
+        </w:rPr>
+        <w:t xml:space="preserve"> </w:t>
       </w:r>
       <w:proofErr w:type="spellStart"/>
       <w:r>
@@ -8164,19 +8220,17 @@
         </w:rPr>
         <w:t>)</w:t>
       </w:r>
-      <w:bookmarkStart w:id="6" w:name="_GoBack"/>
-      <w:bookmarkEnd w:id="6"/>
     </w:p>
     <w:p>
       <w:pPr>
         <w:pStyle w:val="Ttulo1"/>
         <w:spacing w:line="360" w:lineRule="auto"/>
       </w:pPr>
-      <w:bookmarkStart w:id="7" w:name="_Toc65181111"/>
+      <w:bookmarkStart w:id="6" w:name="_Toc65181111"/>
       <w:r>
         <w:t>Hardware</w:t>
       </w:r>
-      <w:bookmarkEnd w:id="7"/>
+      <w:bookmarkEnd w:id="6"/>
     </w:p>
     <w:p>
       <w:pPr>
@@ -8580,6 +8634,9 @@
     </w:p>
     <w:p>
       <w:pPr>
+        <w:pBdr>
+          <w:bottom w:val="single" w:sz="6" w:space="1" w:color="auto"/>
+        </w:pBdr>
         <w:tabs>
           <w:tab w:val="left" w:pos="4110"/>
         </w:tabs>
@@ -8597,6 +8654,1225 @@
           <w:rFonts w:cstheme="minorHAnsi"/>
         </w:rPr>
       </w:pPr>
+    </w:p>
+    <w:p>
+      <w:pPr>
+        <w:rPr>
+          <w:b/>
+          <w:u w:val="single"/>
+        </w:rPr>
+      </w:pPr>
+      <w:r>
+        <w:rPr>
+          <w:b/>
+          <w:u w:val="single"/>
+        </w:rPr>
+        <w:t>REPLICACIÓN DFS</w:t>
+      </w:r>
+    </w:p>
+    <w:p>
+      <w:pPr>
+        <w:rPr>
+          <w:b/>
+          <w:u w:val="single"/>
+        </w:rPr>
+      </w:pPr>
+    </w:p>
+    <w:p>
+      <w:r>
+        <w:lastRenderedPageBreak/>
+        <w:t>Primero agregamos el rol de administración DFS, para ello accedemos al apartado de agregar roles y características y dentro de este apartado buscamos la opción de administración DFS y la de replicación DFS.</w:t>
+      </w:r>
+    </w:p>
+    <w:p/>
+    <w:p>
+      <w:r>
+        <w:t xml:space="preserve">Una vez terminemos la instalación del rol reiniciamos el ordenador y comenzamos a configurar la herramienta de DFS, el primer paso es crear un espacio de nombre, para ello vamos a herramientas y abrimos la herramienta </w:t>
+      </w:r>
+      <w:r>
+        <w:rPr>
+          <w:b/>
+        </w:rPr>
+        <w:t>Administración de DFS</w:t>
+      </w:r>
+      <w:r>
+        <w:t xml:space="preserve"> </w:t>
+      </w:r>
+    </w:p>
+    <w:p/>
+    <w:p>
+      <w:r>
+        <w:t xml:space="preserve">Una vez abierta esta herramienta seleccionamos la opción </w:t>
+      </w:r>
+      <w:r>
+        <w:rPr>
+          <w:b/>
+        </w:rPr>
+        <w:t xml:space="preserve">Crear nuevo espacio de nombres, </w:t>
+      </w:r>
+      <w:r>
+        <w:t>después pondremos eliges el servidor que quieres que sea el propietario,</w:t>
+      </w:r>
+    </w:p>
+    <w:p>
+      <w:proofErr w:type="gramStart"/>
+      <w:r>
+        <w:t>pones</w:t>
+      </w:r>
+      <w:proofErr w:type="gramEnd"/>
+      <w:r>
+        <w:t xml:space="preserve"> el nombre que aparecerá a la hora de abrir la raíz en este caso(</w:t>
+      </w:r>
+      <w:r>
+        <w:rPr>
+          <w:b/>
+        </w:rPr>
+        <w:t>oficina</w:t>
+      </w:r>
+      <w:r>
+        <w:t>).</w:t>
+      </w:r>
+    </w:p>
+    <w:p/>
+    <w:p>
+      <w:r>
+        <w:t>Escogemos la opción de espacio de nombre basado en dominio y formará la siguiente raíz:</w:t>
+      </w:r>
+    </w:p>
+    <w:p>
+      <w:pPr>
+        <w:rPr>
+          <w:b/>
+        </w:rPr>
+      </w:pPr>
+      <w:r>
+        <w:rPr>
+          <w:b/>
+        </w:rPr>
+        <w:t>\\burbujondeloshorrores.com\oficina.</w:t>
+      </w:r>
+    </w:p>
+    <w:p>
+      <w:r>
+        <w:t xml:space="preserve">Después de esto le damos a crear, una vez configurados ambos servidores, en nuestro caso añadimos el S2 al espacio de nombres, como copropietario del espacio de </w:t>
+      </w:r>
+      <w:proofErr w:type="spellStart"/>
+      <w:r>
+        <w:t>nombres</w:t>
+      </w:r>
+      <w:proofErr w:type="gramStart"/>
+      <w:r>
+        <w:t>,después</w:t>
+      </w:r>
+      <w:proofErr w:type="spellEnd"/>
+      <w:proofErr w:type="gramEnd"/>
+      <w:r>
+        <w:t xml:space="preserve"> de acabar con este proceso comenzaremos con la replicación.</w:t>
+      </w:r>
+    </w:p>
+    <w:p/>
+    <w:p>
+      <w:pPr>
+        <w:rPr>
+          <w:b/>
+        </w:rPr>
+      </w:pPr>
+      <w:r>
+        <w:t xml:space="preserve">Para comenzar con la configuración de la </w:t>
+      </w:r>
+      <w:r>
+        <w:rPr>
+          <w:b/>
+        </w:rPr>
+        <w:t>replicación DFS</w:t>
+      </w:r>
+      <w:r>
+        <w:t xml:space="preserve">, debemos elegir la opción </w:t>
+      </w:r>
+      <w:r>
+        <w:rPr>
+          <w:b/>
+        </w:rPr>
+        <w:t>agregar nuevo grupo de replicación</w:t>
+      </w:r>
+      <w:r>
+        <w:t xml:space="preserve">, una vez hecho esto escogemos la opción </w:t>
+      </w:r>
+      <w:r>
+        <w:rPr>
+          <w:b/>
+        </w:rPr>
+        <w:t>Grupo de replicación multipropósito.</w:t>
+      </w:r>
+    </w:p>
+    <w:p>
+      <w:pPr>
+        <w:rPr>
+          <w:b/>
+        </w:rPr>
+      </w:pPr>
+    </w:p>
+    <w:p>
+      <w:r>
+        <w:t xml:space="preserve">Seguido a esto llegaremos a la opción </w:t>
+      </w:r>
+      <w:r>
+        <w:rPr>
+          <w:b/>
+        </w:rPr>
+        <w:t>Miembros de replicación,</w:t>
+      </w:r>
+      <w:r>
+        <w:t xml:space="preserve"> en este punto debemos poner el nombre del grupo de replicación, que en nuestro caso es “</w:t>
+      </w:r>
+      <w:r>
+        <w:rPr>
+          <w:b/>
+        </w:rPr>
+        <w:t xml:space="preserve">Replicación DFS”, </w:t>
+      </w:r>
+      <w:r>
+        <w:t xml:space="preserve">le damos a siguiente, nos aparecerá una pestaña en la cual insertamos qué servidores queremos que formen parte de nuestra replicación, ahí agregaremos los servidores S1,S2, después de esto le damos a siguiente, nos aparecerá la ventana </w:t>
+      </w:r>
+      <w:r>
+        <w:rPr>
+          <w:b/>
+        </w:rPr>
+        <w:t>Programación del grupo de replicación y ancho de banda</w:t>
+      </w:r>
+      <w:r>
+        <w:t xml:space="preserve">, </w:t>
+      </w:r>
+      <w:proofErr w:type="spellStart"/>
+      <w:r>
+        <w:t>ahi</w:t>
+      </w:r>
+      <w:proofErr w:type="spellEnd"/>
+      <w:r>
+        <w:t xml:space="preserve"> elegimos la primera opción (Replicar de forma continua usando el ancho de banda especificado), siguiente a este paso elegiremos el miembro principal, que en nuestro caso es “S1” , ahora elegiremos la ruta de la raíz para que la replique, para eso le damos a examinar y elegimos la ruta de nuestro espacio de nombres, en nuestro caso sería (</w:t>
+      </w:r>
+      <w:r>
+        <w:rPr>
+          <w:b/>
+        </w:rPr>
+        <w:t>\\burbujondeloshorrores.com\oficina</w:t>
+      </w:r>
+      <w:r>
+        <w:t>).</w:t>
+      </w:r>
+    </w:p>
+    <w:p/>
+    <w:p>
+      <w:r>
+        <w:t xml:space="preserve">Una vez hechas todas las configuraciones le damos a siguiente confirmamos la instalación y finalizamos el proceso </w:t>
+      </w:r>
+    </w:p>
+    <w:p>
+      <w:pPr>
+        <w:pBdr>
+          <w:bottom w:val="single" w:sz="6" w:space="1" w:color="auto"/>
+        </w:pBdr>
+        <w:tabs>
+          <w:tab w:val="left" w:pos="4110"/>
+        </w:tabs>
+        <w:rPr>
+          <w:rFonts w:cstheme="minorHAnsi"/>
+        </w:rPr>
+      </w:pPr>
+    </w:p>
+    <w:p>
+      <w:pPr>
+        <w:tabs>
+          <w:tab w:val="left" w:pos="4110"/>
+        </w:tabs>
+        <w:rPr>
+          <w:rFonts w:cstheme="minorHAnsi"/>
+        </w:rPr>
+      </w:pPr>
+    </w:p>
+    <w:p>
+      <w:pPr>
+        <w:rPr>
+          <w:b/>
+          <w:color w:val="FF0000"/>
+        </w:rPr>
+      </w:pPr>
+      <w:r>
+        <w:rPr>
+          <w:b/>
+          <w:color w:val="FF0000"/>
+        </w:rPr>
+        <w:t>REDIRECCIONAMIENTO CARPETAS (PERFILES MÓVILES)</w:t>
+      </w:r>
+    </w:p>
+    <w:p/>
+    <w:p>
+      <w:r>
+        <w:lastRenderedPageBreak/>
+        <w:t xml:space="preserve">En este proyecto decidimos usar la directiva de grupo de </w:t>
+      </w:r>
+      <w:proofErr w:type="spellStart"/>
+      <w:r>
+        <w:t>redireccionamiento</w:t>
+      </w:r>
+      <w:proofErr w:type="spellEnd"/>
+      <w:r>
+        <w:t xml:space="preserve"> de carpetas para realizar los perfiles móviles de ciertos usuarios y de apartados distintos de su cuenta de cliente, por ejemplo en el grupo </w:t>
+      </w:r>
+      <w:r>
+        <w:rPr>
+          <w:b/>
+        </w:rPr>
+        <w:t xml:space="preserve">administración </w:t>
+      </w:r>
+      <w:r>
+        <w:t xml:space="preserve">decidimos </w:t>
+      </w:r>
+      <w:proofErr w:type="spellStart"/>
+      <w:r>
+        <w:t>redireccionar</w:t>
+      </w:r>
+      <w:proofErr w:type="spellEnd"/>
+      <w:r>
+        <w:t xml:space="preserve"> el escritorio y las descargas, eso quiere decir que cada vez que un usuario de este grupo inicie sesión en el dominio y cree algún archivo o carpeta, éstos nos aparecerán dentro de una carpeta en la raíz DFS con el nombre del usuario que inicie sesión.</w:t>
+      </w:r>
+    </w:p>
+    <w:p/>
+    <w:p>
+      <w:r>
+        <w:t xml:space="preserve">Para ello previamente debemos tener bien configurada y compartida la raíz DFS (que previamente hemos explicado), dentro de esta debemos crear carpetas aplicadas a los grupos que queremos que </w:t>
+      </w:r>
+      <w:proofErr w:type="spellStart"/>
+      <w:r>
+        <w:t>redireccione</w:t>
+      </w:r>
+      <w:proofErr w:type="spellEnd"/>
+      <w:r>
+        <w:t xml:space="preserve"> los datos, en nuestro caso lo hicimos con todos los grupos del dominio, aunque variamos los apartados que queríamos que se </w:t>
+      </w:r>
+      <w:proofErr w:type="spellStart"/>
+      <w:r>
+        <w:t>redireccionará</w:t>
+      </w:r>
+      <w:proofErr w:type="spellEnd"/>
+      <w:r>
+        <w:t>,</w:t>
+      </w:r>
+    </w:p>
+    <w:p>
+      <w:proofErr w:type="gramStart"/>
+      <w:r>
+        <w:t>para</w:t>
+      </w:r>
+      <w:proofErr w:type="gramEnd"/>
+      <w:r>
+        <w:t xml:space="preserve"> ello dentro de la raíz \</w:t>
+      </w:r>
+      <w:r>
+        <w:rPr>
+          <w:b/>
+        </w:rPr>
+        <w:t xml:space="preserve">\burbujondeloshorrores.com\oficina </w:t>
+      </w:r>
+      <w:r>
+        <w:t xml:space="preserve">hacemos </w:t>
+      </w:r>
+      <w:proofErr w:type="spellStart"/>
+      <w:r>
+        <w:t>click</w:t>
+      </w:r>
+      <w:proofErr w:type="spellEnd"/>
+      <w:r>
+        <w:t xml:space="preserve"> derecho seleccionamos nuevo y elegimos la opción carpeta, le ponemos el nombre del grupo que queremos </w:t>
+      </w:r>
+      <w:proofErr w:type="spellStart"/>
+      <w:r>
+        <w:t>redireccionar</w:t>
+      </w:r>
+      <w:proofErr w:type="spellEnd"/>
+      <w:r>
+        <w:t xml:space="preserve"> la compartimos y damos los siguientes permisos:</w:t>
+      </w:r>
+    </w:p>
+    <w:p/>
+    <w:p>
+      <w:pPr>
+        <w:rPr>
+          <w:b/>
+        </w:rPr>
+      </w:pPr>
+      <w:r>
+        <w:rPr>
+          <w:b/>
+        </w:rPr>
+        <w:t>-  Mostrar carpeta o leer datos (permisos avanzados)</w:t>
+      </w:r>
+    </w:p>
+    <w:p>
+      <w:pPr>
+        <w:rPr>
+          <w:b/>
+        </w:rPr>
+      </w:pPr>
+    </w:p>
+    <w:p>
+      <w:pPr>
+        <w:rPr>
+          <w:b/>
+        </w:rPr>
+      </w:pPr>
+      <w:r>
+        <w:rPr>
+          <w:b/>
+        </w:rPr>
+        <w:t>-  Crear carpetas o anexar datos (permisos avanzados)</w:t>
+      </w:r>
+    </w:p>
+    <w:p>
+      <w:pPr>
+        <w:rPr>
+          <w:b/>
+        </w:rPr>
+      </w:pPr>
+    </w:p>
+    <w:p>
+      <w:pPr>
+        <w:rPr>
+          <w:b/>
+        </w:rPr>
+      </w:pPr>
+      <w:r>
+        <w:rPr>
+          <w:b/>
+        </w:rPr>
+        <w:t>-  Leer atributos (permisos avanzados)</w:t>
+      </w:r>
+    </w:p>
+    <w:p>
+      <w:pPr>
+        <w:rPr>
+          <w:b/>
+        </w:rPr>
+      </w:pPr>
+    </w:p>
+    <w:p>
+      <w:pPr>
+        <w:rPr>
+          <w:b/>
+        </w:rPr>
+      </w:pPr>
+      <w:r>
+        <w:rPr>
+          <w:b/>
+        </w:rPr>
+        <w:t>-  Leer atributos extendidos (permisos avanzados)</w:t>
+      </w:r>
+    </w:p>
+    <w:p>
+      <w:pPr>
+        <w:rPr>
+          <w:b/>
+        </w:rPr>
+      </w:pPr>
+    </w:p>
+    <w:p>
+      <w:pPr>
+        <w:rPr>
+          <w:b/>
+        </w:rPr>
+      </w:pPr>
+      <w:r>
+        <w:rPr>
+          <w:b/>
+        </w:rPr>
+        <w:t>-  Permisos de lectura (permisos avanzados)</w:t>
+      </w:r>
+    </w:p>
+    <w:p>
+      <w:pPr>
+        <w:rPr>
+          <w:b/>
+        </w:rPr>
+      </w:pPr>
+    </w:p>
+    <w:p>
+      <w:pPr>
+        <w:rPr>
+          <w:b/>
+        </w:rPr>
+      </w:pPr>
+      <w:r>
+        <w:rPr>
+          <w:b/>
+        </w:rPr>
+        <w:t>-  Atravesar carpeta o ejecutar archivo (permisos avanzados)</w:t>
+      </w:r>
+    </w:p>
+    <w:p>
+      <w:pPr>
+        <w:rPr>
+          <w:b/>
+        </w:rPr>
+      </w:pPr>
+    </w:p>
+    <w:p>
+      <w:r>
+        <w:t xml:space="preserve">Una vez compartida y configurada la carpeta del grupo a </w:t>
+      </w:r>
+      <w:proofErr w:type="spellStart"/>
+      <w:r>
+        <w:t>redireccionar</w:t>
+      </w:r>
+      <w:proofErr w:type="spellEnd"/>
+      <w:r>
+        <w:t xml:space="preserve"> debemos crear la directiva de grupo, para ello vamos al </w:t>
+      </w:r>
+      <w:r>
+        <w:rPr>
+          <w:b/>
+        </w:rPr>
+        <w:t>administrador de servidor</w:t>
+      </w:r>
+      <w:r>
+        <w:t xml:space="preserve">, abrimos las herramientas y elegimos la opción </w:t>
+      </w:r>
+      <w:r>
+        <w:rPr>
+          <w:b/>
+        </w:rPr>
+        <w:t>administración directivas de grupo</w:t>
+      </w:r>
+      <w:r>
+        <w:t>.</w:t>
+      </w:r>
+    </w:p>
+    <w:p/>
+    <w:p>
+      <w:r>
+        <w:t xml:space="preserve">Haz clic con el botón derecho en el dominio donde quieres configurar Redirección de carpetas y, después, selecciona </w:t>
+      </w:r>
+      <w:r>
+        <w:rPr>
+          <w:b/>
+        </w:rPr>
+        <w:t>Crear un GPO en este dominio y vincularlo aquí</w:t>
+      </w:r>
+      <w:r>
+        <w:t>,</w:t>
+      </w:r>
+    </w:p>
+    <w:p>
+      <w:r>
+        <w:t>En el cuadro de diálogo Nuevo GPO, escribe un nombre para el GPO (por ejemplo, Configuración de Redirección de carpetas) y selecciona Aceptar.</w:t>
+      </w:r>
+    </w:p>
+    <w:p>
+      <w:r>
+        <w:t xml:space="preserve">Haz clic derecho en el nuevo GPO y desactiva la casilla </w:t>
+      </w:r>
+      <w:r>
+        <w:rPr>
+          <w:b/>
+        </w:rPr>
+        <w:t>Vínculo habilitado</w:t>
+      </w:r>
+      <w:r>
+        <w:t>. Esto no permite que se aplique la GPO hasta que terminemos de configurarlo.</w:t>
+      </w:r>
+    </w:p>
+    <w:p/>
+    <w:p>
+      <w:r>
+        <w:lastRenderedPageBreak/>
+        <w:t xml:space="preserve">Selecciona la GPO. En la sección Filtrado de seguridad de la pestaña Ámbito, selecciona Usuarios autenticados y, a continuación, seleccionamos </w:t>
+      </w:r>
+      <w:r>
+        <w:rPr>
+          <w:b/>
+        </w:rPr>
+        <w:t>Quitar</w:t>
+      </w:r>
+      <w:r>
+        <w:t xml:space="preserve"> para evitar que la GPO se aplique a todos los </w:t>
+      </w:r>
+      <w:proofErr w:type="spellStart"/>
+      <w:r>
+        <w:t>usuarios.En</w:t>
+      </w:r>
+      <w:proofErr w:type="spellEnd"/>
+      <w:r>
+        <w:t xml:space="preserve"> la sección Filtrado de seguridad, selecciona </w:t>
+      </w:r>
+      <w:proofErr w:type="spellStart"/>
+      <w:r>
+        <w:rPr>
+          <w:b/>
+        </w:rPr>
+        <w:t>Agregar</w:t>
+      </w:r>
+      <w:proofErr w:type="gramStart"/>
+      <w:r>
+        <w:t>,y</w:t>
+      </w:r>
+      <w:proofErr w:type="spellEnd"/>
+      <w:proofErr w:type="gramEnd"/>
+      <w:r>
+        <w:t xml:space="preserve"> ahí agregamos los grupos que queremos que sean </w:t>
+      </w:r>
+      <w:proofErr w:type="spellStart"/>
+      <w:r>
+        <w:t>redireccionados</w:t>
+      </w:r>
+      <w:proofErr w:type="spellEnd"/>
+      <w:r>
+        <w:t xml:space="preserve">.(Esto solo en caso de querer </w:t>
+      </w:r>
+      <w:proofErr w:type="spellStart"/>
+      <w:r>
+        <w:t>redireccionar</w:t>
+      </w:r>
+      <w:proofErr w:type="spellEnd"/>
+      <w:r>
+        <w:t xml:space="preserve"> algún grupo específico, si no es así como en nuestro caso dejamos el filtrado de seguridad como esta).</w:t>
+      </w:r>
+    </w:p>
+    <w:p/>
+    <w:p/>
+    <w:p>
+      <w:r>
+        <w:t xml:space="preserve">Ahora comenzaremos con la configuración final de la directiva de </w:t>
+      </w:r>
+      <w:proofErr w:type="spellStart"/>
+      <w:r>
+        <w:t>redireccionamiento</w:t>
+      </w:r>
+      <w:proofErr w:type="spellEnd"/>
+      <w:r>
+        <w:t>:</w:t>
+      </w:r>
+    </w:p>
+    <w:p/>
+    <w:p>
+      <w:pPr>
+        <w:rPr>
+          <w:color w:val="171717"/>
+          <w:highlight w:val="white"/>
+        </w:rPr>
+      </w:pPr>
+      <w:r>
+        <w:rPr>
+          <w:color w:val="171717"/>
+          <w:highlight w:val="white"/>
+        </w:rPr>
+        <w:t>En Administración de directivas de grupo, hacemos clic con el botón derecho en la GPO que creamos (por ejemplo, Configuración de Redirección de carpetas) y, a continuación, seleccionamos Editar.</w:t>
+      </w:r>
+    </w:p>
+    <w:p>
+      <w:pPr>
+        <w:rPr>
+          <w:color w:val="171717"/>
+          <w:highlight w:val="white"/>
+        </w:rPr>
+      </w:pPr>
+    </w:p>
+    <w:p>
+      <w:pPr>
+        <w:rPr>
+          <w:color w:val="171717"/>
+          <w:highlight w:val="white"/>
+        </w:rPr>
+      </w:pPr>
+      <w:r>
+        <w:rPr>
+          <w:color w:val="171717"/>
+          <w:highlight w:val="white"/>
+        </w:rPr>
+        <w:t xml:space="preserve">En la ventana Editor de administración de directivas de grupo, navegamos hasta </w:t>
+      </w:r>
+      <w:r>
+        <w:rPr>
+          <w:b/>
+          <w:color w:val="171717"/>
+          <w:highlight w:val="white"/>
+        </w:rPr>
+        <w:t>Configuración de usuario</w:t>
+      </w:r>
+      <w:r>
+        <w:rPr>
+          <w:color w:val="171717"/>
+          <w:highlight w:val="white"/>
+        </w:rPr>
+        <w:t xml:space="preserve">, desplegamos </w:t>
+      </w:r>
+      <w:r>
+        <w:rPr>
+          <w:b/>
+          <w:color w:val="171717"/>
+          <w:highlight w:val="white"/>
+        </w:rPr>
+        <w:t>Directivas</w:t>
+      </w:r>
+      <w:r>
+        <w:rPr>
+          <w:color w:val="171717"/>
+          <w:highlight w:val="white"/>
+        </w:rPr>
+        <w:t xml:space="preserve">, </w:t>
+      </w:r>
+      <w:r>
+        <w:rPr>
+          <w:b/>
+          <w:color w:val="171717"/>
+          <w:highlight w:val="white"/>
+        </w:rPr>
+        <w:t>Configuración de Windows</w:t>
+      </w:r>
+      <w:r>
+        <w:rPr>
+          <w:color w:val="171717"/>
+          <w:highlight w:val="white"/>
+        </w:rPr>
+        <w:t xml:space="preserve"> y </w:t>
+      </w:r>
+      <w:r>
+        <w:rPr>
+          <w:b/>
+          <w:color w:val="171717"/>
+          <w:highlight w:val="white"/>
+        </w:rPr>
+        <w:t>Redirección de carpetas</w:t>
+      </w:r>
+      <w:r>
+        <w:rPr>
+          <w:color w:val="171717"/>
+          <w:highlight w:val="white"/>
+        </w:rPr>
+        <w:t>.</w:t>
+      </w:r>
+    </w:p>
+    <w:p/>
+    <w:p>
+      <w:r>
+        <w:t>Haz clic con el botón derecho en una carpeta que quieras redirigir (por ejemplo, Documentos) y, a continuación, seleccionamos</w:t>
+      </w:r>
+      <w:r>
+        <w:rPr>
+          <w:b/>
+        </w:rPr>
+        <w:t xml:space="preserve"> Propiedades</w:t>
+      </w:r>
+      <w:r>
+        <w:t>.</w:t>
+      </w:r>
+    </w:p>
+    <w:p>
+      <w:r>
+        <w:t xml:space="preserve">En el apartado </w:t>
+      </w:r>
+      <w:r>
+        <w:rPr>
+          <w:b/>
+        </w:rPr>
+        <w:t>Propiedades</w:t>
+      </w:r>
+      <w:r>
+        <w:t xml:space="preserve">, en el cuadro </w:t>
+      </w:r>
+      <w:r>
+        <w:rPr>
+          <w:b/>
+        </w:rPr>
+        <w:t>Configuración</w:t>
+      </w:r>
+      <w:r>
+        <w:t xml:space="preserve">, selecciona </w:t>
+      </w:r>
+      <w:r>
+        <w:rPr>
+          <w:b/>
+        </w:rPr>
+        <w:t>Básica: Redirigir la carpeta de todos los usuarios a la misma ubicación</w:t>
+      </w:r>
+      <w:r>
+        <w:t>.</w:t>
+      </w:r>
+    </w:p>
+    <w:p/>
+    <w:p>
+      <w:pPr>
+        <w:rPr>
+          <w:b/>
+        </w:rPr>
+      </w:pPr>
+      <w:r>
+        <w:t xml:space="preserve">En la sección </w:t>
+      </w:r>
+      <w:r>
+        <w:rPr>
+          <w:b/>
+        </w:rPr>
+        <w:t>Ubicación de la carpeta de destino</w:t>
+      </w:r>
+      <w:r>
+        <w:t xml:space="preserve">, selecciona </w:t>
+      </w:r>
+      <w:r>
+        <w:rPr>
+          <w:b/>
+        </w:rPr>
+        <w:t>Crear una carpeta para cada usuario en la ruta raíz</w:t>
+      </w:r>
+      <w:r>
+        <w:t xml:space="preserve"> y, a continuación, en el cuadro </w:t>
+      </w:r>
+      <w:r>
+        <w:rPr>
+          <w:b/>
+        </w:rPr>
+        <w:t>Ruta de acceso raíz</w:t>
+      </w:r>
+      <w:r>
+        <w:t xml:space="preserve">, escribe la ruta de acceso a la raíz DFS, donde se almacenan las carpetas redirigidas, como, por ejemplo: </w:t>
+      </w:r>
+      <w:r>
+        <w:rPr>
+          <w:b/>
+        </w:rPr>
+        <w:t>\\burbujondeloshorrores.com\oficina\$user</w:t>
+      </w:r>
+    </w:p>
+    <w:p>
+      <w:pPr>
+        <w:rPr>
+          <w:b/>
+        </w:rPr>
+      </w:pPr>
+    </w:p>
+    <w:p>
+      <w:pPr>
+        <w:rPr>
+          <w:b/>
+        </w:rPr>
+      </w:pPr>
+      <w:r>
+        <w:t xml:space="preserve">Después de esto, si hemos realizado todos los pasos bien debemos abrir una </w:t>
+      </w:r>
+      <w:proofErr w:type="spellStart"/>
+      <w:proofErr w:type="gramStart"/>
+      <w:r>
+        <w:rPr>
+          <w:b/>
+        </w:rPr>
+        <w:t>cmd</w:t>
+      </w:r>
+      <w:proofErr w:type="spellEnd"/>
+      <w:r>
+        <w:rPr>
+          <w:b/>
+        </w:rPr>
+        <w:t>(</w:t>
+      </w:r>
+      <w:proofErr w:type="spellStart"/>
+      <w:proofErr w:type="gramEnd"/>
+      <w:r>
+        <w:rPr>
+          <w:b/>
+        </w:rPr>
+        <w:t>Win</w:t>
+      </w:r>
+      <w:proofErr w:type="spellEnd"/>
+      <w:r>
+        <w:rPr>
+          <w:b/>
+        </w:rPr>
+        <w:t xml:space="preserve"> +r),</w:t>
+      </w:r>
+    </w:p>
+    <w:p>
+      <w:proofErr w:type="gramStart"/>
+      <w:r>
+        <w:t>abrimos</w:t>
+      </w:r>
+      <w:proofErr w:type="gramEnd"/>
+      <w:r>
+        <w:t xml:space="preserve"> la terminal e introducimos el siguiente comando:</w:t>
+      </w:r>
+    </w:p>
+    <w:p/>
+    <w:p>
+      <w:proofErr w:type="spellStart"/>
+      <w:proofErr w:type="gramStart"/>
+      <w:r>
+        <w:rPr>
+          <w:b/>
+        </w:rPr>
+        <w:t>gpupdate</w:t>
+      </w:r>
+      <w:proofErr w:type="spellEnd"/>
+      <w:r>
+        <w:rPr>
+          <w:b/>
+        </w:rPr>
+        <w:t>/</w:t>
+      </w:r>
+      <w:proofErr w:type="spellStart"/>
+      <w:r>
+        <w:rPr>
+          <w:b/>
+        </w:rPr>
+        <w:t>force</w:t>
+      </w:r>
+      <w:proofErr w:type="spellEnd"/>
+      <w:proofErr w:type="gramEnd"/>
+      <w:r>
+        <w:rPr>
+          <w:b/>
+        </w:rPr>
+        <w:t xml:space="preserve"> </w:t>
+      </w:r>
+      <w:r>
+        <w:t>(Así aplicaremos al momento las directivas de grupo, recomendable hacerlo en todos los servidores del dominio)</w:t>
+      </w:r>
+    </w:p>
+    <w:p/>
+    <w:p>
+      <w:r>
+        <w:t xml:space="preserve">Para comprobar que todo está bien, abrimos una máquina cliente conectada al dominio y creamos algo en algún apartado </w:t>
+      </w:r>
+      <w:proofErr w:type="spellStart"/>
+      <w:r>
+        <w:t>redireccionado</w:t>
+      </w:r>
+      <w:proofErr w:type="spellEnd"/>
+      <w:r>
+        <w:t xml:space="preserve"> (ejemplo: Documentos).</w:t>
+      </w:r>
+    </w:p>
+    <w:p>
+      <w:pPr>
+        <w:pBdr>
+          <w:bottom w:val="single" w:sz="6" w:space="1" w:color="auto"/>
+        </w:pBdr>
+        <w:tabs>
+          <w:tab w:val="left" w:pos="4110"/>
+        </w:tabs>
+        <w:rPr>
+          <w:rFonts w:cstheme="minorHAnsi"/>
+        </w:rPr>
+      </w:pPr>
+    </w:p>
+    <w:p>
+      <w:pPr>
+        <w:tabs>
+          <w:tab w:val="left" w:pos="4110"/>
+        </w:tabs>
+        <w:rPr>
+          <w:rFonts w:cstheme="minorHAnsi"/>
+        </w:rPr>
+      </w:pPr>
+    </w:p>
+    <w:p>
+      <w:pPr>
+        <w:rPr>
+          <w:b/>
+          <w:color w:val="FF0000"/>
+        </w:rPr>
+      </w:pPr>
+      <w:r>
+        <w:rPr>
+          <w:b/>
+          <w:color w:val="FF0000"/>
+        </w:rPr>
+        <w:t>INSTALACIÓN DE SOFTWARE DE FORMA REMOTA</w:t>
+      </w:r>
+    </w:p>
+    <w:p>
+      <w:pPr>
+        <w:rPr>
+          <w:b/>
+          <w:color w:val="FF0000"/>
+        </w:rPr>
+      </w:pPr>
+    </w:p>
+    <w:p>
+      <w:pPr>
+        <w:rPr>
+          <w:color w:val="auto"/>
+        </w:rPr>
+      </w:pPr>
+      <w:r>
+        <w:t xml:space="preserve">Creamos una carpeta de red compartida en la raíz DFS, donde colocaremos el paquete de Windows </w:t>
+      </w:r>
+      <w:proofErr w:type="spellStart"/>
+      <w:r>
+        <w:t>Installer</w:t>
+      </w:r>
+      <w:proofErr w:type="spellEnd"/>
+      <w:r>
+        <w:t xml:space="preserve"> (archivo .</w:t>
+      </w:r>
+      <w:proofErr w:type="spellStart"/>
+      <w:r>
+        <w:t>msi</w:t>
+      </w:r>
+      <w:proofErr w:type="spellEnd"/>
+      <w:r>
+        <w:t>) que quieras distribuir.</w:t>
+      </w:r>
+    </w:p>
+    <w:p>
+      <w:r>
+        <w:t>Establecemos permisos en el recurso compartido para permitir el acceso al paquete de distribución.</w:t>
+      </w:r>
+    </w:p>
+    <w:p/>
+    <w:p>
+      <w:pPr>
+        <w:rPr>
+          <w:b/>
+        </w:rPr>
+      </w:pPr>
+      <w:r>
+        <w:t>Dentro de la carpeta metemos los archivos .</w:t>
+      </w:r>
+      <w:proofErr w:type="spellStart"/>
+      <w:r>
+        <w:t>msi</w:t>
+      </w:r>
+      <w:proofErr w:type="spellEnd"/>
+      <w:r>
+        <w:t xml:space="preserve"> que queramos aplicar en la directiva, en nuestro caso </w:t>
+      </w:r>
+      <w:r>
+        <w:rPr>
+          <w:b/>
+        </w:rPr>
+        <w:t xml:space="preserve">firefox.msi </w:t>
+      </w:r>
+      <w:r>
+        <w:t xml:space="preserve">y </w:t>
+      </w:r>
+      <w:r>
+        <w:rPr>
+          <w:b/>
+        </w:rPr>
+        <w:t>blender.msi</w:t>
+      </w:r>
+    </w:p>
+    <w:p>
+      <w:pPr>
+        <w:rPr>
+          <w:b/>
+        </w:rPr>
+      </w:pPr>
+    </w:p>
+    <w:p>
+      <w:r>
+        <w:t xml:space="preserve">Una vez creada y compartida la carpeta debemos ir a las directivas de grupo y crear una nueva directiva dentro de nuestro dominio, en la carpeta donde se encuentren los usuarios a los que queramos aplicarle </w:t>
+      </w:r>
+      <w:proofErr w:type="gramStart"/>
+      <w:r>
+        <w:t>esta(</w:t>
+      </w:r>
+      <w:proofErr w:type="gramEnd"/>
+      <w:r>
+        <w:t>por ejemplo Edificio), la cual llamaremos “software” , una vez creada le daremos clic derecho y elegiremos la opción editar y nos ubicamos en la siguiente ubicación de directiva:</w:t>
+      </w:r>
+    </w:p>
+    <w:p/>
+    <w:p>
+      <w:pPr>
+        <w:rPr>
+          <w:b/>
+        </w:rPr>
+      </w:pPr>
+      <w:proofErr w:type="gramStart"/>
+      <w:r>
+        <w:rPr>
+          <w:b/>
+        </w:rPr>
+        <w:t>configuración</w:t>
+      </w:r>
+      <w:proofErr w:type="gramEnd"/>
+      <w:r>
+        <w:rPr>
+          <w:b/>
+        </w:rPr>
+        <w:t xml:space="preserve"> de usuario/directivas/ajustes de software/instalación de software</w:t>
+      </w:r>
+    </w:p>
+    <w:p>
+      <w:pPr>
+        <w:rPr>
+          <w:b/>
+        </w:rPr>
+      </w:pPr>
+    </w:p>
+    <w:p>
+      <w:pPr>
+        <w:rPr>
+          <w:b/>
+        </w:rPr>
+      </w:pPr>
+      <w:r>
+        <w:t xml:space="preserve">Comprobamos que en la ventana </w:t>
+      </w:r>
+      <w:proofErr w:type="gramStart"/>
+      <w:r>
+        <w:t>filtrado</w:t>
+      </w:r>
+      <w:proofErr w:type="gramEnd"/>
+      <w:r>
+        <w:t xml:space="preserve"> de seguridad tenemos añadidos al grupo </w:t>
+      </w:r>
+      <w:r>
+        <w:rPr>
+          <w:b/>
+        </w:rPr>
+        <w:t>Usuarios autentificados.</w:t>
+      </w:r>
+    </w:p>
+    <w:p>
+      <w:r>
+        <w:t xml:space="preserve">Una vez ubicados en esta ruta hacemos clic derecho sobre instalación de software, seleccionamos </w:t>
+      </w:r>
+      <w:r>
+        <w:rPr>
+          <w:b/>
+        </w:rPr>
+        <w:t>nuevo y paquete</w:t>
+      </w:r>
+      <w:r>
+        <w:t>, nos abrirá la ruta de red, donde debe aparecernos la carpeta que previamente hemos creado y compartido en la raíz DFS, de la cual la directiva cogerá los paquetes .</w:t>
+      </w:r>
+      <w:proofErr w:type="spellStart"/>
+      <w:r>
+        <w:t>msi</w:t>
+      </w:r>
+      <w:proofErr w:type="spellEnd"/>
+      <w:r>
+        <w:t xml:space="preserve"> para poder cumplir la instalación remota.</w:t>
+      </w:r>
+    </w:p>
+    <w:p/>
+    <w:p>
+      <w:pPr>
+        <w:rPr>
+          <w:b/>
+        </w:rPr>
+      </w:pPr>
+      <w:r>
+        <w:t xml:space="preserve">Una vez seleccionemos el instalador nos saldrá una ventana en la cual nos pedirá que especifiquemos qué configuración queremos que tenga, debemos elegir la opción </w:t>
+      </w:r>
+      <w:r>
+        <w:rPr>
+          <w:b/>
+        </w:rPr>
+        <w:t>avanzada.</w:t>
+      </w:r>
+    </w:p>
+    <w:p>
+      <w:pPr>
+        <w:rPr>
+          <w:b/>
+        </w:rPr>
+      </w:pPr>
+    </w:p>
+    <w:p>
+      <w:r>
+        <w:t>A continuación se nos abrirá una ventana de configuración, elegimos la opción tipo de despliegue y seleccionamos asignado, en esa ventana habilitamos también la casilla de instalar aplicación al inicio de sesión.</w:t>
+      </w:r>
+    </w:p>
+    <w:p/>
+    <w:p>
+      <w:r>
+        <w:t xml:space="preserve">Una vez hechos todos los pasos, abrimos la </w:t>
+      </w:r>
+      <w:proofErr w:type="spellStart"/>
+      <w:r>
+        <w:t>cmd</w:t>
+      </w:r>
+      <w:proofErr w:type="spellEnd"/>
+      <w:r>
+        <w:t xml:space="preserve"> e introducimos el comando:</w:t>
+      </w:r>
+    </w:p>
+    <w:p/>
+    <w:p>
+      <w:pPr>
+        <w:rPr>
+          <w:b/>
+        </w:rPr>
+      </w:pPr>
+      <w:r>
+        <w:t xml:space="preserve"> </w:t>
+      </w:r>
+      <w:proofErr w:type="spellStart"/>
+      <w:proofErr w:type="gramStart"/>
+      <w:r>
+        <w:rPr>
+          <w:b/>
+        </w:rPr>
+        <w:t>gpupdate</w:t>
+      </w:r>
+      <w:proofErr w:type="spellEnd"/>
+      <w:r>
+        <w:rPr>
+          <w:b/>
+        </w:rPr>
+        <w:t>/</w:t>
+      </w:r>
+      <w:proofErr w:type="spellStart"/>
+      <w:r>
+        <w:rPr>
+          <w:b/>
+        </w:rPr>
+        <w:t>force</w:t>
+      </w:r>
+      <w:proofErr w:type="spellEnd"/>
+      <w:proofErr w:type="gramEnd"/>
+    </w:p>
+    <w:p>
+      <w:pPr>
+        <w:rPr>
+          <w:b/>
+        </w:rPr>
+      </w:pPr>
+    </w:p>
+    <w:p>
+      <w:r>
+        <w:lastRenderedPageBreak/>
+        <w:t>Nos cerrará la sesión del server y aplicará los cambios de la directiva, con este paso hecho, abrimos una máquina cliente conectada al dominio y comprobamos que según el cliente inicie sesión se le instalen los paquetes .</w:t>
+      </w:r>
+      <w:proofErr w:type="spellStart"/>
+      <w:r>
+        <w:t>msi</w:t>
+      </w:r>
+      <w:proofErr w:type="spellEnd"/>
+      <w:r>
+        <w:t xml:space="preserve"> que previamente configuramos.</w:t>
+      </w:r>
+    </w:p>
+    <w:p/>
+    <w:p/>
+    <w:p>
+      <w:pPr>
+        <w:rPr>
+          <w:b/>
+        </w:rPr>
+      </w:pPr>
+    </w:p>
+    <w:p>
+      <w:pPr>
+        <w:tabs>
+          <w:tab w:val="left" w:pos="4110"/>
+        </w:tabs>
+        <w:rPr>
+          <w:rFonts w:cstheme="minorHAnsi"/>
+        </w:rPr>
+      </w:pPr>
+      <w:bookmarkStart w:id="7" w:name="_GoBack"/>
+      <w:bookmarkEnd w:id="7"/>
     </w:p>
     <w:p>
       <w:pPr>
@@ -8705,7 +9981,7 @@
         <w:noProof/>
         <w:lang w:bidi="es-ES"/>
       </w:rPr>
-      <w:t>10</w:t>
+      <w:t>11</w:t>
     </w:r>
     <w:r>
       <w:rPr>
@@ -8892,7 +10168,7 @@
 
 <file path=word/numbering.xml><?xml version="1.0" encoding="utf-8"?>
 <w:numbering xmlns:wpc="http://schemas.microsoft.com/office/word/2010/wordprocessingCanvas" xmlns:mc="http://schemas.openxmlformats.org/markup-compatibility/2006" xmlns:o="urn:schemas-microsoft-com:office:office" xmlns:r="http://schemas.openxmlformats.org/officeDocument/2006/relationships" xmlns:m="http://schemas.openxmlformats.org/officeDocument/2006/math" xmlns:v="urn:schemas-microsoft-com:vml" xmlns:wp14="http://schemas.microsoft.com/office/word/2010/wordprocessingDrawing" xmlns:wp="http://schemas.openxmlformats.org/drawingml/2006/wordprocessingDrawing" xmlns:w10="urn:schemas-microsoft-com:office:word" xmlns:w="http://schemas.openxmlformats.org/wordprocessingml/2006/main" xmlns:w14="http://schemas.microsoft.com/office/word/2010/wordml" xmlns:w15="http://schemas.microsoft.com/office/word/2012/wordml" xmlns:wpg="http://schemas.microsoft.com/office/word/2010/wordprocessingGroup" xmlns:wpi="http://schemas.microsoft.com/office/word/2010/wordprocessingInk" xmlns:wne="http://schemas.microsoft.com/office/word/2006/wordml" xmlns:wps="http://schemas.microsoft.com/office/word/2010/wordprocessingShape" mc:Ignorable="w14 w15 wp14">
-  <w:abstractNum w:abstractNumId="0" w15:restartNumberingAfterBreak="0">
+  <w:abstractNum w:abstractNumId="0">
     <w:nsid w:val="FFFFFF7F"/>
     <w:multiLevelType w:val="singleLevel"/>
     <w:tmpl w:val="3C2855E8"/>
@@ -8909,7 +10185,7 @@
       </w:pPr>
     </w:lvl>
   </w:abstractNum>
-  <w:abstractNum w:abstractNumId="1" w15:restartNumberingAfterBreak="0">
+  <w:abstractNum w:abstractNumId="1">
     <w:nsid w:val="FFFFFF83"/>
     <w:multiLevelType w:val="singleLevel"/>
     <w:tmpl w:val="8E049D40"/>
@@ -8928,7 +10204,7 @@
       </w:rPr>
     </w:lvl>
   </w:abstractNum>
-  <w:abstractNum w:abstractNumId="2" w15:restartNumberingAfterBreak="0">
+  <w:abstractNum w:abstractNumId="2">
     <w:nsid w:val="FFFFFF88"/>
     <w:multiLevelType w:val="singleLevel"/>
     <w:tmpl w:val="EE34F564"/>
@@ -8945,7 +10221,7 @@
       </w:pPr>
     </w:lvl>
   </w:abstractNum>
-  <w:abstractNum w:abstractNumId="3" w15:restartNumberingAfterBreak="0">
+  <w:abstractNum w:abstractNumId="3">
     <w:nsid w:val="FFFFFF89"/>
     <w:multiLevelType w:val="singleLevel"/>
     <w:tmpl w:val="0A12BBB2"/>
@@ -8965,7 +10241,7 @@
       </w:rPr>
     </w:lvl>
   </w:abstractNum>
-  <w:abstractNum w:abstractNumId="4" w15:restartNumberingAfterBreak="0">
+  <w:abstractNum w:abstractNumId="4">
     <w:nsid w:val="00E91F2A"/>
     <w:multiLevelType w:val="hybridMultilevel"/>
     <w:tmpl w:val="6DC0BC34"/>
@@ -9055,7 +10331,7 @@
       </w:pPr>
     </w:lvl>
   </w:abstractNum>
-  <w:abstractNum w:abstractNumId="5" w15:restartNumberingAfterBreak="0">
+  <w:abstractNum w:abstractNumId="5">
     <w:nsid w:val="010675B0"/>
     <w:multiLevelType w:val="hybridMultilevel"/>
     <w:tmpl w:val="442A5648"/>
@@ -9147,7 +10423,7 @@
       </w:pPr>
     </w:lvl>
   </w:abstractNum>
-  <w:abstractNum w:abstractNumId="6" w15:restartNumberingAfterBreak="0">
+  <w:abstractNum w:abstractNumId="6">
     <w:nsid w:val="021B0354"/>
     <w:multiLevelType w:val="hybridMultilevel"/>
     <w:tmpl w:val="0464C5E2"/>
@@ -9239,7 +10515,7 @@
       </w:pPr>
     </w:lvl>
   </w:abstractNum>
-  <w:abstractNum w:abstractNumId="7" w15:restartNumberingAfterBreak="0">
+  <w:abstractNum w:abstractNumId="7">
     <w:nsid w:val="02F059C5"/>
     <w:multiLevelType w:val="hybridMultilevel"/>
     <w:tmpl w:val="117894FC"/>
@@ -9355,7 +10631,7 @@
       </w:rPr>
     </w:lvl>
   </w:abstractNum>
-  <w:abstractNum w:abstractNumId="8" w15:restartNumberingAfterBreak="0">
+  <w:abstractNum w:abstractNumId="8">
     <w:nsid w:val="03A86343"/>
     <w:multiLevelType w:val="hybridMultilevel"/>
     <w:tmpl w:val="DCAC3568"/>
@@ -9447,7 +10723,7 @@
       </w:pPr>
     </w:lvl>
   </w:abstractNum>
-  <w:abstractNum w:abstractNumId="9" w15:restartNumberingAfterBreak="0">
+  <w:abstractNum w:abstractNumId="9">
     <w:nsid w:val="06533D15"/>
     <w:multiLevelType w:val="hybridMultilevel"/>
     <w:tmpl w:val="C234D8C6"/>
@@ -9560,7 +10836,7 @@
       </w:rPr>
     </w:lvl>
   </w:abstractNum>
-  <w:abstractNum w:abstractNumId="10" w15:restartNumberingAfterBreak="0">
+  <w:abstractNum w:abstractNumId="10">
     <w:nsid w:val="09941A06"/>
     <w:multiLevelType w:val="hybridMultilevel"/>
     <w:tmpl w:val="3CB4303A"/>
@@ -9673,7 +10949,7 @@
       </w:rPr>
     </w:lvl>
   </w:abstractNum>
-  <w:abstractNum w:abstractNumId="11" w15:restartNumberingAfterBreak="0">
+  <w:abstractNum w:abstractNumId="11">
     <w:nsid w:val="0AB62834"/>
     <w:multiLevelType w:val="hybridMultilevel"/>
     <w:tmpl w:val="C08C66B0"/>
@@ -9765,7 +11041,7 @@
       </w:pPr>
     </w:lvl>
   </w:abstractNum>
-  <w:abstractNum w:abstractNumId="12" w15:restartNumberingAfterBreak="0">
+  <w:abstractNum w:abstractNumId="12">
     <w:nsid w:val="10566B04"/>
     <w:multiLevelType w:val="hybridMultilevel"/>
     <w:tmpl w:val="7E7A932C"/>
@@ -9881,7 +11157,7 @@
       </w:rPr>
     </w:lvl>
   </w:abstractNum>
-  <w:abstractNum w:abstractNumId="13" w15:restartNumberingAfterBreak="0">
+  <w:abstractNum w:abstractNumId="13">
     <w:nsid w:val="13920324"/>
     <w:multiLevelType w:val="hybridMultilevel"/>
     <w:tmpl w:val="6AF83516"/>
@@ -9971,7 +11247,7 @@
       </w:pPr>
     </w:lvl>
   </w:abstractNum>
-  <w:abstractNum w:abstractNumId="14" w15:restartNumberingAfterBreak="0">
+  <w:abstractNum w:abstractNumId="14">
     <w:nsid w:val="14832639"/>
     <w:multiLevelType w:val="hybridMultilevel"/>
     <w:tmpl w:val="B2560376"/>
@@ -10061,7 +11337,7 @@
       </w:pPr>
     </w:lvl>
   </w:abstractNum>
-  <w:abstractNum w:abstractNumId="15" w15:restartNumberingAfterBreak="0">
+  <w:abstractNum w:abstractNumId="15">
     <w:nsid w:val="1A277AFC"/>
     <w:multiLevelType w:val="hybridMultilevel"/>
     <w:tmpl w:val="251E707C"/>
@@ -10153,7 +11429,7 @@
       </w:pPr>
     </w:lvl>
   </w:abstractNum>
-  <w:abstractNum w:abstractNumId="16" w15:restartNumberingAfterBreak="0">
+  <w:abstractNum w:abstractNumId="16">
     <w:nsid w:val="1EDB6146"/>
     <w:multiLevelType w:val="hybridMultilevel"/>
     <w:tmpl w:val="1DF0CA9C"/>
@@ -10266,7 +11542,7 @@
       </w:rPr>
     </w:lvl>
   </w:abstractNum>
-  <w:abstractNum w:abstractNumId="17" w15:restartNumberingAfterBreak="0">
+  <w:abstractNum w:abstractNumId="17">
     <w:nsid w:val="27B872C6"/>
     <w:multiLevelType w:val="hybridMultilevel"/>
     <w:tmpl w:val="B2560376"/>
@@ -10356,7 +11632,7 @@
       </w:pPr>
     </w:lvl>
   </w:abstractNum>
-  <w:abstractNum w:abstractNumId="18" w15:restartNumberingAfterBreak="0">
+  <w:abstractNum w:abstractNumId="18">
     <w:nsid w:val="2BFE6EBA"/>
     <w:multiLevelType w:val="hybridMultilevel"/>
     <w:tmpl w:val="1DE411CC"/>
@@ -10469,7 +11745,7 @@
       </w:rPr>
     </w:lvl>
   </w:abstractNum>
-  <w:abstractNum w:abstractNumId="19" w15:restartNumberingAfterBreak="0">
+  <w:abstractNum w:abstractNumId="19">
     <w:nsid w:val="2D9448EF"/>
     <w:multiLevelType w:val="hybridMultilevel"/>
     <w:tmpl w:val="A92A2166"/>
@@ -10561,7 +11837,7 @@
       </w:pPr>
     </w:lvl>
   </w:abstractNum>
-  <w:abstractNum w:abstractNumId="20" w15:restartNumberingAfterBreak="0">
+  <w:abstractNum w:abstractNumId="20">
     <w:nsid w:val="2DE867BE"/>
     <w:multiLevelType w:val="hybridMultilevel"/>
     <w:tmpl w:val="80663AD0"/>
@@ -10674,7 +11950,7 @@
       </w:rPr>
     </w:lvl>
   </w:abstractNum>
-  <w:abstractNum w:abstractNumId="21" w15:restartNumberingAfterBreak="0">
+  <w:abstractNum w:abstractNumId="21">
     <w:nsid w:val="2E331351"/>
     <w:multiLevelType w:val="hybridMultilevel"/>
     <w:tmpl w:val="72966E82"/>
@@ -10766,7 +12042,7 @@
       </w:pPr>
     </w:lvl>
   </w:abstractNum>
-  <w:abstractNum w:abstractNumId="22" w15:restartNumberingAfterBreak="0">
+  <w:abstractNum w:abstractNumId="22">
     <w:nsid w:val="31CF1929"/>
     <w:multiLevelType w:val="hybridMultilevel"/>
     <w:tmpl w:val="BB044024"/>
@@ -10879,7 +12155,7 @@
       </w:rPr>
     </w:lvl>
   </w:abstractNum>
-  <w:abstractNum w:abstractNumId="23" w15:restartNumberingAfterBreak="0">
+  <w:abstractNum w:abstractNumId="23">
     <w:nsid w:val="321351B2"/>
     <w:multiLevelType w:val="hybridMultilevel"/>
     <w:tmpl w:val="C2A23606"/>
@@ -10992,7 +12268,7 @@
       </w:rPr>
     </w:lvl>
   </w:abstractNum>
-  <w:abstractNum w:abstractNumId="24" w15:restartNumberingAfterBreak="0">
+  <w:abstractNum w:abstractNumId="24">
     <w:nsid w:val="330B7AF6"/>
     <w:multiLevelType w:val="hybridMultilevel"/>
     <w:tmpl w:val="F46C5356"/>
@@ -11105,7 +12381,7 @@
       </w:rPr>
     </w:lvl>
   </w:abstractNum>
-  <w:abstractNum w:abstractNumId="25" w15:restartNumberingAfterBreak="0">
+  <w:abstractNum w:abstractNumId="25">
     <w:nsid w:val="3E6C7223"/>
     <w:multiLevelType w:val="hybridMultilevel"/>
     <w:tmpl w:val="D6FABF52"/>
@@ -11191,7 +12467,7 @@
       </w:pPr>
     </w:lvl>
   </w:abstractNum>
-  <w:abstractNum w:abstractNumId="26" w15:restartNumberingAfterBreak="0">
+  <w:abstractNum w:abstractNumId="26">
     <w:nsid w:val="3F8F198D"/>
     <w:multiLevelType w:val="hybridMultilevel"/>
     <w:tmpl w:val="03680CDA"/>
@@ -11283,7 +12559,7 @@
       </w:pPr>
     </w:lvl>
   </w:abstractNum>
-  <w:abstractNum w:abstractNumId="27" w15:restartNumberingAfterBreak="0">
+  <w:abstractNum w:abstractNumId="27">
     <w:nsid w:val="492013B8"/>
     <w:multiLevelType w:val="hybridMultilevel"/>
     <w:tmpl w:val="7BF042D8"/>
@@ -11396,7 +12672,7 @@
       </w:rPr>
     </w:lvl>
   </w:abstractNum>
-  <w:abstractNum w:abstractNumId="28" w15:restartNumberingAfterBreak="0">
+  <w:abstractNum w:abstractNumId="28">
     <w:nsid w:val="4F425193"/>
     <w:multiLevelType w:val="hybridMultilevel"/>
     <w:tmpl w:val="2B4662AC"/>
@@ -11488,7 +12764,7 @@
       </w:pPr>
     </w:lvl>
   </w:abstractNum>
-  <w:abstractNum w:abstractNumId="29" w15:restartNumberingAfterBreak="0">
+  <w:abstractNum w:abstractNumId="29">
     <w:nsid w:val="528C1828"/>
     <w:multiLevelType w:val="multilevel"/>
     <w:tmpl w:val="00E80A22"/>
@@ -11607,7 +12883,7 @@
       </w:rPr>
     </w:lvl>
   </w:abstractNum>
-  <w:abstractNum w:abstractNumId="30" w15:restartNumberingAfterBreak="0">
+  <w:abstractNum w:abstractNumId="30">
     <w:nsid w:val="53F92F8B"/>
     <w:multiLevelType w:val="hybridMultilevel"/>
     <w:tmpl w:val="4552D1B2"/>
@@ -11720,7 +12996,7 @@
       </w:rPr>
     </w:lvl>
   </w:abstractNum>
-  <w:abstractNum w:abstractNumId="31" w15:restartNumberingAfterBreak="0">
+  <w:abstractNum w:abstractNumId="31">
     <w:nsid w:val="5A2926AB"/>
     <w:multiLevelType w:val="hybridMultilevel"/>
     <w:tmpl w:val="74EAD57A"/>
@@ -11835,7 +13111,7 @@
       </w:rPr>
     </w:lvl>
   </w:abstractNum>
-  <w:abstractNum w:abstractNumId="32" w15:restartNumberingAfterBreak="0">
+  <w:abstractNum w:abstractNumId="32">
     <w:nsid w:val="5B26156C"/>
     <w:multiLevelType w:val="hybridMultilevel"/>
     <w:tmpl w:val="C656764A"/>
@@ -11927,7 +13203,7 @@
       </w:pPr>
     </w:lvl>
   </w:abstractNum>
-  <w:abstractNum w:abstractNumId="33" w15:restartNumberingAfterBreak="0">
+  <w:abstractNum w:abstractNumId="33">
     <w:nsid w:val="61D02171"/>
     <w:multiLevelType w:val="hybridMultilevel"/>
     <w:tmpl w:val="68700A82"/>
@@ -12040,7 +13316,7 @@
       </w:rPr>
     </w:lvl>
   </w:abstractNum>
-  <w:abstractNum w:abstractNumId="34" w15:restartNumberingAfterBreak="0">
+  <w:abstractNum w:abstractNumId="34">
     <w:nsid w:val="66FE6E66"/>
     <w:multiLevelType w:val="hybridMultilevel"/>
     <w:tmpl w:val="040A30EC"/>
@@ -12153,7 +13429,7 @@
       </w:rPr>
     </w:lvl>
   </w:abstractNum>
-  <w:abstractNum w:abstractNumId="35" w15:restartNumberingAfterBreak="0">
+  <w:abstractNum w:abstractNumId="35">
     <w:nsid w:val="67DB023C"/>
     <w:multiLevelType w:val="hybridMultilevel"/>
     <w:tmpl w:val="02829B4A"/>
@@ -12245,7 +13521,7 @@
       </w:pPr>
     </w:lvl>
   </w:abstractNum>
-  <w:abstractNum w:abstractNumId="36" w15:restartNumberingAfterBreak="0">
+  <w:abstractNum w:abstractNumId="36">
     <w:nsid w:val="6B1F4F44"/>
     <w:multiLevelType w:val="hybridMultilevel"/>
     <w:tmpl w:val="7F5EAAF0"/>
@@ -12337,7 +13613,7 @@
       </w:pPr>
     </w:lvl>
   </w:abstractNum>
-  <w:abstractNum w:abstractNumId="37" w15:restartNumberingAfterBreak="0">
+  <w:abstractNum w:abstractNumId="37">
     <w:nsid w:val="77961309"/>
     <w:multiLevelType w:val="hybridMultilevel"/>
     <w:tmpl w:val="C656764A"/>
@@ -12429,7 +13705,7 @@
       </w:pPr>
     </w:lvl>
   </w:abstractNum>
-  <w:abstractNum w:abstractNumId="38" w15:restartNumberingAfterBreak="0">
+  <w:abstractNum w:abstractNumId="38">
     <w:nsid w:val="7D101D07"/>
     <w:multiLevelType w:val="hybridMultilevel"/>
     <w:tmpl w:val="79DC4B2A"/>
@@ -13606,6 +14882,7 @@
       <w:spacing w:after="0" w:line="240" w:lineRule="auto"/>
     </w:pPr>
     <w:tblPr>
+      <w:tblInd w:w="0" w:type="dxa"/>
       <w:tblBorders>
         <w:top w:val="single" w:sz="4" w:space="0" w:color="auto"/>
         <w:left w:val="single" w:sz="4" w:space="0" w:color="auto"/>
@@ -13614,6 +14891,12 @@
         <w:insideH w:val="single" w:sz="4" w:space="0" w:color="auto"/>
         <w:insideV w:val="single" w:sz="4" w:space="0" w:color="auto"/>
       </w:tblBorders>
+      <w:tblCellMar>
+        <w:top w:w="0" w:type="dxa"/>
+        <w:left w:w="108" w:type="dxa"/>
+        <w:bottom w:w="0" w:type="dxa"/>
+        <w:right w:w="108" w:type="dxa"/>
+      </w:tblCellMar>
     </w:tblPr>
   </w:style>
   <w:style w:type="paragraph" w:styleId="Textodeglobo">
@@ -14193,7 +15476,7 @@
 
 <file path=word/glossary/numbering.xml><?xml version="1.0" encoding="utf-8"?>
 <w:numbering xmlns:wpc="http://schemas.microsoft.com/office/word/2010/wordprocessingCanvas" xmlns:mc="http://schemas.openxmlformats.org/markup-compatibility/2006" xmlns:o="urn:schemas-microsoft-com:office:office" xmlns:r="http://schemas.openxmlformats.org/officeDocument/2006/relationships" xmlns:m="http://schemas.openxmlformats.org/officeDocument/2006/math" xmlns:v="urn:schemas-microsoft-com:vml" xmlns:wp14="http://schemas.microsoft.com/office/word/2010/wordprocessingDrawing" xmlns:wp="http://schemas.openxmlformats.org/drawingml/2006/wordprocessingDrawing" xmlns:w10="urn:schemas-microsoft-com:office:word" xmlns:w="http://schemas.openxmlformats.org/wordprocessingml/2006/main" xmlns:w14="http://schemas.microsoft.com/office/word/2010/wordml" xmlns:w15="http://schemas.microsoft.com/office/word/2012/wordml" xmlns:wpg="http://schemas.microsoft.com/office/word/2010/wordprocessingGroup" xmlns:wpi="http://schemas.microsoft.com/office/word/2010/wordprocessingInk" xmlns:wne="http://schemas.microsoft.com/office/word/2006/wordml" xmlns:wps="http://schemas.microsoft.com/office/word/2010/wordprocessingShape" mc:Ignorable="w14 w15 wp14">
-  <w:abstractNum w:abstractNumId="0" w15:restartNumberingAfterBreak="0">
+  <w:abstractNum w:abstractNumId="0">
     <w:nsid w:val="010675B0"/>
     <w:multiLevelType w:val="hybridMultilevel"/>
     <w:tmpl w:val="442A5648"/>
@@ -14285,7 +15568,7 @@
       </w:pPr>
     </w:lvl>
   </w:abstractNum>
-  <w:abstractNum w:abstractNumId="1" w15:restartNumberingAfterBreak="0">
+  <w:abstractNum w:abstractNumId="1">
     <w:nsid w:val="021B0354"/>
     <w:multiLevelType w:val="hybridMultilevel"/>
     <w:tmpl w:val="0464C5E2"/>
@@ -14377,7 +15660,7 @@
       </w:pPr>
     </w:lvl>
   </w:abstractNum>
-  <w:abstractNum w:abstractNumId="2" w15:restartNumberingAfterBreak="0">
+  <w:abstractNum w:abstractNumId="2">
     <w:nsid w:val="02F059C5"/>
     <w:multiLevelType w:val="hybridMultilevel"/>
     <w:tmpl w:val="117894FC"/>
@@ -14493,7 +15776,7 @@
       </w:rPr>
     </w:lvl>
   </w:abstractNum>
-  <w:abstractNum w:abstractNumId="3" w15:restartNumberingAfterBreak="0">
+  <w:abstractNum w:abstractNumId="3">
     <w:nsid w:val="1A277AFC"/>
     <w:multiLevelType w:val="hybridMultilevel"/>
     <w:tmpl w:val="251E707C"/>
@@ -14585,7 +15868,7 @@
       </w:pPr>
     </w:lvl>
   </w:abstractNum>
-  <w:abstractNum w:abstractNumId="4" w15:restartNumberingAfterBreak="0">
+  <w:abstractNum w:abstractNumId="4">
     <w:nsid w:val="2D9448EF"/>
     <w:multiLevelType w:val="hybridMultilevel"/>
     <w:tmpl w:val="A92A2166"/>
@@ -14714,6 +15997,7 @@
     <w:rsid w:val="0009482D"/>
     <w:rsid w:val="004611DB"/>
     <w:rsid w:val="00666BF7"/>
+    <w:rsid w:val="00A84880"/>
   </w:rsids>
   <m:mathPr>
     <m:mathFont m:val="Cambria Math"/>
@@ -15654,12 +16938,11 @@
 </file>
 
 <file path=customXml/item1.xml><?xml version="1.0" encoding="utf-8"?>
-<?mso-contentType ?>
-<FormTemplates xmlns="http://schemas.microsoft.com/sharepoint/v3/contenttype/forms">
-  <Display>DocumentLibraryForm</Display>
-  <Edit>DocumentLibraryForm</Edit>
-  <New>DocumentLibraryForm</New>
-</FormTemplates>
+<p:properties xmlns:p="http://schemas.microsoft.com/office/2006/metadata/properties" xmlns:xsi="http://www.w3.org/2001/XMLSchema-instance" xmlns:pc="http://schemas.microsoft.com/office/infopath/2007/PartnerControls">
+  <documentManagement>
+    <MediaServiceKeyPoints xmlns="71af3243-3dd4-4a8d-8c0d-dd76da1f02a5" xsi:nil="true"/>
+  </documentManagement>
+</p:properties>
 </file>
 
 <file path=customXml/item2.xml><?xml version="1.0" encoding="utf-8"?>
@@ -15874,11 +17157,12 @@
 </file>
 
 <file path=customXml/item3.xml><?xml version="1.0" encoding="utf-8"?>
-<p:properties xmlns:p="http://schemas.microsoft.com/office/2006/metadata/properties" xmlns:xsi="http://www.w3.org/2001/XMLSchema-instance" xmlns:pc="http://schemas.microsoft.com/office/infopath/2007/PartnerControls">
-  <documentManagement>
-    <MediaServiceKeyPoints xmlns="71af3243-3dd4-4a8d-8c0d-dd76da1f02a5" xsi:nil="true"/>
-  </documentManagement>
-</p:properties>
+<?mso-contentType ?>
+<FormTemplates xmlns="http://schemas.microsoft.com/sharepoint/v3/contenttype/forms">
+  <Display>DocumentLibraryForm</Display>
+  <Edit>DocumentLibraryForm</Edit>
+  <New>DocumentLibraryForm</New>
+</FormTemplates>
 </file>
 
 <file path=customXml/item4.xml><?xml version="1.0" encoding="utf-8"?>
@@ -15886,9 +17170,11 @@
 </file>
 
 <file path=customXml/itemProps1.xml><?xml version="1.0" encoding="utf-8"?>
-<ds:datastoreItem xmlns:ds="http://schemas.openxmlformats.org/officeDocument/2006/customXml" ds:itemID="{80543BF8-D561-4553-B76A-95AA02A274ED}">
+<ds:datastoreItem xmlns:ds="http://schemas.openxmlformats.org/officeDocument/2006/customXml" ds:itemID="{9BC05FCB-AF85-478F-9500-21308C89FBAD}">
   <ds:schemaRefs>
-    <ds:schemaRef ds:uri="http://schemas.microsoft.com/sharepoint/v3/contenttype/forms"/>
+    <ds:schemaRef ds:uri="http://schemas.microsoft.com/office/2006/metadata/properties"/>
+    <ds:schemaRef ds:uri="http://schemas.microsoft.com/office/infopath/2007/PartnerControls"/>
+    <ds:schemaRef ds:uri="71af3243-3dd4-4a8d-8c0d-dd76da1f02a5"/>
   </ds:schemaRefs>
 </ds:datastoreItem>
 </file>
@@ -15913,17 +17199,15 @@
 </file>
 
 <file path=customXml/itemProps3.xml><?xml version="1.0" encoding="utf-8"?>
-<ds:datastoreItem xmlns:ds="http://schemas.openxmlformats.org/officeDocument/2006/customXml" ds:itemID="{9BC05FCB-AF85-478F-9500-21308C89FBAD}">
+<ds:datastoreItem xmlns:ds="http://schemas.openxmlformats.org/officeDocument/2006/customXml" ds:itemID="{80543BF8-D561-4553-B76A-95AA02A274ED}">
   <ds:schemaRefs>
-    <ds:schemaRef ds:uri="http://schemas.microsoft.com/office/2006/metadata/properties"/>
-    <ds:schemaRef ds:uri="http://schemas.microsoft.com/office/infopath/2007/PartnerControls"/>
-    <ds:schemaRef ds:uri="71af3243-3dd4-4a8d-8c0d-dd76da1f02a5"/>
+    <ds:schemaRef ds:uri="http://schemas.microsoft.com/sharepoint/v3/contenttype/forms"/>
   </ds:schemaRefs>
 </ds:datastoreItem>
 </file>
 
 <file path=customXml/itemProps4.xml><?xml version="1.0" encoding="utf-8"?>
-<ds:datastoreItem xmlns:ds="http://schemas.openxmlformats.org/officeDocument/2006/customXml" ds:itemID="{CAFA6E28-B1D9-49E7-B420-BE0A7C4434EA}">
+<ds:datastoreItem xmlns:ds="http://schemas.openxmlformats.org/officeDocument/2006/customXml" ds:itemID="{B4ADBEAF-D5E1-4A49-9149-89BA6BCDF9C5}">
   <ds:schemaRefs>
     <ds:schemaRef ds:uri="http://schemas.openxmlformats.org/officeDocument/2006/bibliography"/>
   </ds:schemaRefs>

</xml_diff>

<commit_message>
añadido los 6 servidores y CPD
</commit_message>
<xml_diff>
--- a/documentacion/BurbujonDeLosHorrores.docx
+++ b/documentacion/BurbujonDeLosHorrores.docx
@@ -167,6 +167,8 @@
           <w:r>
             <w:t>Índice</w:t>
           </w:r>
+          <w:bookmarkStart w:id="0" w:name="_GoBack"/>
+          <w:bookmarkEnd w:id="0"/>
         </w:p>
         <w:p>
           <w:pPr>
@@ -192,7 +194,7 @@
           <w:r>
             <w:fldChar w:fldCharType="separate"/>
           </w:r>
-          <w:hyperlink w:anchor="_Toc65253416" w:history="1">
+          <w:hyperlink w:anchor="_Toc65261479" w:history="1">
             <w:r>
               <w:rPr>
                 <w:rStyle w:val="Hipervnculo"/>
@@ -219,7 +221,7 @@
                 <w:noProof/>
                 <w:webHidden/>
               </w:rPr>
-              <w:instrText xml:space="preserve"> PAGEREF _Toc65253416 \h </w:instrText>
+              <w:instrText xml:space="preserve"> PAGEREF _Toc65261479 \h </w:instrText>
             </w:r>
             <w:r>
               <w:rPr>
@@ -265,7 +267,7 @@
               <w:lang w:eastAsia="es-ES"/>
             </w:rPr>
           </w:pPr>
-          <w:hyperlink w:anchor="_Toc65253417" w:history="1">
+          <w:hyperlink w:anchor="_Toc65261480" w:history="1">
             <w:r>
               <w:rPr>
                 <w:rStyle w:val="Hipervnculo"/>
@@ -292,7 +294,7 @@
                 <w:noProof/>
                 <w:webHidden/>
               </w:rPr>
-              <w:instrText xml:space="preserve"> PAGEREF _Toc65253417 \h </w:instrText>
+              <w:instrText xml:space="preserve"> PAGEREF _Toc65261480 \h </w:instrText>
             </w:r>
             <w:r>
               <w:rPr>
@@ -338,7 +340,7 @@
               <w:lang w:eastAsia="es-ES"/>
             </w:rPr>
           </w:pPr>
-          <w:hyperlink w:anchor="_Toc65253418" w:history="1">
+          <w:hyperlink w:anchor="_Toc65261481" w:history="1">
             <w:r>
               <w:rPr>
                 <w:rStyle w:val="Hipervnculo"/>
@@ -365,7 +367,7 @@
                 <w:noProof/>
                 <w:webHidden/>
               </w:rPr>
-              <w:instrText xml:space="preserve"> PAGEREF _Toc65253418 \h </w:instrText>
+              <w:instrText xml:space="preserve"> PAGEREF _Toc65261481 \h </w:instrText>
             </w:r>
             <w:r>
               <w:rPr>
@@ -411,7 +413,7 @@
               <w:lang w:eastAsia="es-ES"/>
             </w:rPr>
           </w:pPr>
-          <w:hyperlink w:anchor="_Toc65253419" w:history="1">
+          <w:hyperlink w:anchor="_Toc65261482" w:history="1">
             <w:r>
               <w:rPr>
                 <w:rStyle w:val="Hipervnculo"/>
@@ -438,7 +440,7 @@
                 <w:noProof/>
                 <w:webHidden/>
               </w:rPr>
-              <w:instrText xml:space="preserve"> PAGEREF _Toc65253419 \h </w:instrText>
+              <w:instrText xml:space="preserve"> PAGEREF _Toc65261482 \h </w:instrText>
             </w:r>
             <w:r>
               <w:rPr>
@@ -484,7 +486,7 @@
               <w:lang w:eastAsia="es-ES"/>
             </w:rPr>
           </w:pPr>
-          <w:hyperlink w:anchor="_Toc65253420" w:history="1">
+          <w:hyperlink w:anchor="_Toc65261483" w:history="1">
             <w:r>
               <w:rPr>
                 <w:rStyle w:val="Hipervnculo"/>
@@ -511,7 +513,7 @@
                 <w:noProof/>
                 <w:webHidden/>
               </w:rPr>
-              <w:instrText xml:space="preserve"> PAGEREF _Toc65253420 \h </w:instrText>
+              <w:instrText xml:space="preserve"> PAGEREF _Toc65261483 \h </w:instrText>
             </w:r>
             <w:r>
               <w:rPr>
@@ -557,7 +559,7 @@
               <w:lang w:eastAsia="es-ES"/>
             </w:rPr>
           </w:pPr>
-          <w:hyperlink w:anchor="_Toc65253421" w:history="1">
+          <w:hyperlink w:anchor="_Toc65261484" w:history="1">
             <w:r>
               <w:rPr>
                 <w:rStyle w:val="Hipervnculo"/>
@@ -584,7 +586,7 @@
                 <w:noProof/>
                 <w:webHidden/>
               </w:rPr>
-              <w:instrText xml:space="preserve"> PAGEREF _Toc65253421 \h </w:instrText>
+              <w:instrText xml:space="preserve"> PAGEREF _Toc65261484 \h </w:instrText>
             </w:r>
             <w:r>
               <w:rPr>
@@ -630,7 +632,7 @@
               <w:lang w:eastAsia="es-ES"/>
             </w:rPr>
           </w:pPr>
-          <w:hyperlink w:anchor="_Toc65253422" w:history="1">
+          <w:hyperlink w:anchor="_Toc65261485" w:history="1">
             <w:r>
               <w:rPr>
                 <w:rStyle w:val="Hipervnculo"/>
@@ -657,7 +659,7 @@
                 <w:noProof/>
                 <w:webHidden/>
               </w:rPr>
-              <w:instrText xml:space="preserve"> PAGEREF _Toc65253422 \h </w:instrText>
+              <w:instrText xml:space="preserve"> PAGEREF _Toc65261485 \h </w:instrText>
             </w:r>
             <w:r>
               <w:rPr>
@@ -703,7 +705,7 @@
               <w:lang w:eastAsia="es-ES"/>
             </w:rPr>
           </w:pPr>
-          <w:hyperlink w:anchor="_Toc65253423" w:history="1">
+          <w:hyperlink w:anchor="_Toc65261486" w:history="1">
             <w:r>
               <w:rPr>
                 <w:rStyle w:val="Hipervnculo"/>
@@ -730,7 +732,7 @@
                 <w:noProof/>
                 <w:webHidden/>
               </w:rPr>
-              <w:instrText xml:space="preserve"> PAGEREF _Toc65253423 \h </w:instrText>
+              <w:instrText xml:space="preserve"> PAGEREF _Toc65261486 \h </w:instrText>
             </w:r>
             <w:r>
               <w:rPr>
@@ -776,7 +778,7 @@
               <w:lang w:eastAsia="es-ES"/>
             </w:rPr>
           </w:pPr>
-          <w:hyperlink w:anchor="_Toc65253424" w:history="1">
+          <w:hyperlink w:anchor="_Toc65261487" w:history="1">
             <w:r>
               <w:rPr>
                 <w:rStyle w:val="Hipervnculo"/>
@@ -803,7 +805,7 @@
                 <w:noProof/>
                 <w:webHidden/>
               </w:rPr>
-              <w:instrText xml:space="preserve"> PAGEREF _Toc65253424 \h </w:instrText>
+              <w:instrText xml:space="preserve"> PAGEREF _Toc65261487 \h </w:instrText>
             </w:r>
             <w:r>
               <w:rPr>
@@ -849,7 +851,7 @@
               <w:lang w:eastAsia="es-ES"/>
             </w:rPr>
           </w:pPr>
-          <w:hyperlink w:anchor="_Toc65253425" w:history="1">
+          <w:hyperlink w:anchor="_Toc65261488" w:history="1">
             <w:r>
               <w:rPr>
                 <w:rStyle w:val="Hipervnculo"/>
@@ -876,7 +878,7 @@
                 <w:noProof/>
                 <w:webHidden/>
               </w:rPr>
-              <w:instrText xml:space="preserve"> PAGEREF _Toc65253425 \h </w:instrText>
+              <w:instrText xml:space="preserve"> PAGEREF _Toc65261488 \h </w:instrText>
             </w:r>
             <w:r>
               <w:rPr>
@@ -922,7 +924,7 @@
               <w:lang w:eastAsia="es-ES"/>
             </w:rPr>
           </w:pPr>
-          <w:hyperlink w:anchor="_Toc65253426" w:history="1">
+          <w:hyperlink w:anchor="_Toc65261489" w:history="1">
             <w:r>
               <w:rPr>
                 <w:rStyle w:val="Hipervnculo"/>
@@ -949,7 +951,7 @@
                 <w:noProof/>
                 <w:webHidden/>
               </w:rPr>
-              <w:instrText xml:space="preserve"> PAGEREF _Toc65253426 \h </w:instrText>
+              <w:instrText xml:space="preserve"> PAGEREF _Toc65261489 \h </w:instrText>
             </w:r>
             <w:r>
               <w:rPr>
@@ -995,7 +997,7 @@
               <w:lang w:eastAsia="es-ES"/>
             </w:rPr>
           </w:pPr>
-          <w:hyperlink w:anchor="_Toc65253427" w:history="1">
+          <w:hyperlink w:anchor="_Toc65261490" w:history="1">
             <w:r>
               <w:rPr>
                 <w:rStyle w:val="Hipervnculo"/>
@@ -1022,7 +1024,7 @@
                 <w:noProof/>
                 <w:webHidden/>
               </w:rPr>
-              <w:instrText xml:space="preserve"> PAGEREF _Toc65253427 \h </w:instrText>
+              <w:instrText xml:space="preserve"> PAGEREF _Toc65261490 \h </w:instrText>
             </w:r>
             <w:r>
               <w:rPr>
@@ -1068,7 +1070,7 @@
               <w:lang w:eastAsia="es-ES"/>
             </w:rPr>
           </w:pPr>
-          <w:hyperlink w:anchor="_Toc65253428" w:history="1">
+          <w:hyperlink w:anchor="_Toc65261491" w:history="1">
             <w:r>
               <w:rPr>
                 <w:rStyle w:val="Hipervnculo"/>
@@ -1095,7 +1097,7 @@
                 <w:noProof/>
                 <w:webHidden/>
               </w:rPr>
-              <w:instrText xml:space="preserve"> PAGEREF _Toc65253428 \h </w:instrText>
+              <w:instrText xml:space="preserve"> PAGEREF _Toc65261491 \h </w:instrText>
             </w:r>
             <w:r>
               <w:rPr>
@@ -1127,6 +1129,79 @@
           </w:hyperlink>
         </w:p>
         <w:p>
+          <w:pPr>
+            <w:pStyle w:val="TDC1"/>
+            <w:tabs>
+              <w:tab w:val="right" w:leader="dot" w:pos="9736"/>
+            </w:tabs>
+            <w:rPr>
+              <w:rFonts w:eastAsiaTheme="minorEastAsia"/>
+              <w:noProof/>
+              <w:color w:val="auto"/>
+              <w:sz w:val="22"/>
+              <w:szCs w:val="22"/>
+              <w:lang w:eastAsia="es-ES"/>
+            </w:rPr>
+          </w:pPr>
+          <w:hyperlink w:anchor="_Toc65261492" w:history="1">
+            <w:r>
+              <w:rPr>
+                <w:rStyle w:val="Hipervnculo"/>
+                <w:noProof/>
+              </w:rPr>
+              <w:t>Los 6 servidores y el CPD</w:t>
+            </w:r>
+            <w:r>
+              <w:rPr>
+                <w:noProof/>
+                <w:webHidden/>
+              </w:rPr>
+              <w:tab/>
+            </w:r>
+            <w:r>
+              <w:rPr>
+                <w:noProof/>
+                <w:webHidden/>
+              </w:rPr>
+              <w:fldChar w:fldCharType="begin"/>
+            </w:r>
+            <w:r>
+              <w:rPr>
+                <w:noProof/>
+                <w:webHidden/>
+              </w:rPr>
+              <w:instrText xml:space="preserve"> PAGEREF _Toc65261492 \h </w:instrText>
+            </w:r>
+            <w:r>
+              <w:rPr>
+                <w:noProof/>
+                <w:webHidden/>
+              </w:rPr>
+            </w:r>
+            <w:r>
+              <w:rPr>
+                <w:noProof/>
+                <w:webHidden/>
+              </w:rPr>
+              <w:fldChar w:fldCharType="separate"/>
+            </w:r>
+            <w:r>
+              <w:rPr>
+                <w:noProof/>
+                <w:webHidden/>
+              </w:rPr>
+              <w:t>17</w:t>
+            </w:r>
+            <w:r>
+              <w:rPr>
+                <w:noProof/>
+                <w:webHidden/>
+              </w:rPr>
+              <w:fldChar w:fldCharType="end"/>
+            </w:r>
+          </w:hyperlink>
+        </w:p>
+        <w:p>
           <w:r>
             <w:rPr>
               <w:b/>
@@ -1240,11 +1315,11 @@
       <w:pPr>
         <w:pStyle w:val="Ttulo1"/>
       </w:pPr>
-      <w:bookmarkStart w:id="0" w:name="_Toc65253416"/>
+      <w:bookmarkStart w:id="1" w:name="_Toc65261479"/>
       <w:r>
         <w:t>Configuración de Switch</w:t>
       </w:r>
-      <w:bookmarkEnd w:id="0"/>
+      <w:bookmarkEnd w:id="1"/>
     </w:p>
     <w:p>
       <w:pPr>
@@ -1593,6 +1668,7 @@
         <w:rPr>
           <w:rFonts w:asciiTheme="minorHAnsi" w:hAnsiTheme="minorHAnsi" w:cstheme="minorHAnsi"/>
         </w:rPr>
+        <w:lastRenderedPageBreak/>
         <w:t xml:space="preserve">Luego tendremos que ir a la </w:t>
       </w:r>
       <w:r>
@@ -1721,11 +1797,11 @@
         <w:pStyle w:val="Ttulo1"/>
         <w:spacing w:line="360" w:lineRule="auto"/>
       </w:pPr>
-      <w:bookmarkStart w:id="1" w:name="_Toc65253417"/>
+      <w:bookmarkStart w:id="2" w:name="_Toc65261480"/>
       <w:r>
         <w:t>CMMS</w:t>
       </w:r>
-      <w:bookmarkEnd w:id="1"/>
+      <w:bookmarkEnd w:id="2"/>
     </w:p>
     <w:p>
       <w:pPr>
@@ -2662,11 +2738,11 @@
         <w:pStyle w:val="Ttulo1"/>
         <w:spacing w:line="360" w:lineRule="auto"/>
       </w:pPr>
-      <w:bookmarkStart w:id="2" w:name="_Toc65253418"/>
+      <w:bookmarkStart w:id="3" w:name="_Toc65261481"/>
       <w:r>
         <w:t>Oracle Database 19c</w:t>
       </w:r>
-      <w:bookmarkEnd w:id="2"/>
+      <w:bookmarkEnd w:id="3"/>
     </w:p>
     <w:p>
       <w:pPr>
@@ -2797,11 +2873,11 @@
         <w:pStyle w:val="Ttulo1"/>
         <w:spacing w:line="360" w:lineRule="auto"/>
       </w:pPr>
-      <w:bookmarkStart w:id="3" w:name="_Toc65253419"/>
+      <w:bookmarkStart w:id="4" w:name="_Toc65261482"/>
       <w:r>
         <w:t>SQL Developer</w:t>
       </w:r>
-      <w:bookmarkEnd w:id="3"/>
+      <w:bookmarkEnd w:id="4"/>
     </w:p>
     <w:p>
       <w:pPr>
@@ -2906,14 +2982,14 @@
         <w:pStyle w:val="Ttulo1"/>
         <w:spacing w:line="360" w:lineRule="auto"/>
       </w:pPr>
-      <w:bookmarkStart w:id="4" w:name="_Toc65253420"/>
+      <w:bookmarkStart w:id="5" w:name="_Toc65261483"/>
       <w:r>
         <w:t>I</w:t>
       </w:r>
       <w:r>
         <w:t>nstalacion Symfony</w:t>
       </w:r>
-      <w:bookmarkEnd w:id="4"/>
+      <w:bookmarkEnd w:id="5"/>
     </w:p>
     <w:p>
       <w:pPr>
@@ -3328,11 +3404,11 @@
         <w:pStyle w:val="Ttulo1"/>
         <w:spacing w:line="360" w:lineRule="auto"/>
       </w:pPr>
-      <w:bookmarkStart w:id="5" w:name="_Toc65253421"/>
+      <w:bookmarkStart w:id="6" w:name="_Toc65261484"/>
       <w:r>
         <w:t>Creacion de sCript De requisitos(Librerias)</w:t>
       </w:r>
-      <w:bookmarkEnd w:id="5"/>
+      <w:bookmarkEnd w:id="6"/>
     </w:p>
     <w:p>
       <w:pPr>
@@ -3741,12 +3817,12 @@
         <w:pStyle w:val="Ttulo1"/>
         <w:spacing w:line="360" w:lineRule="auto"/>
       </w:pPr>
-      <w:bookmarkStart w:id="6" w:name="_Toc65253422"/>
+      <w:bookmarkStart w:id="7" w:name="_Toc65261485"/>
       <w:r>
         <w:lastRenderedPageBreak/>
         <w:t>Creacion de servicio que lanza webservice</w:t>
       </w:r>
-      <w:bookmarkEnd w:id="6"/>
+      <w:bookmarkEnd w:id="7"/>
     </w:p>
     <w:p>
       <w:pPr>
@@ -4963,11 +5039,11 @@
         <w:pStyle w:val="Ttulo1"/>
         <w:spacing w:line="360" w:lineRule="auto"/>
       </w:pPr>
-      <w:bookmarkStart w:id="7" w:name="_Toc65253423"/>
+      <w:bookmarkStart w:id="8" w:name="_Toc65261486"/>
       <w:r>
         <w:t>Creacion de webservice</w:t>
       </w:r>
-      <w:bookmarkEnd w:id="7"/>
+      <w:bookmarkEnd w:id="8"/>
     </w:p>
     <w:p>
       <w:pPr>
@@ -5672,11 +5748,11 @@
         <w:pStyle w:val="Ttulo1"/>
         <w:spacing w:line="360" w:lineRule="auto"/>
       </w:pPr>
-      <w:bookmarkStart w:id="8" w:name="_Toc65253424"/>
+      <w:bookmarkStart w:id="9" w:name="_Toc65261487"/>
       <w:r>
         <w:t>Hardware</w:t>
       </w:r>
-      <w:bookmarkEnd w:id="8"/>
+      <w:bookmarkEnd w:id="9"/>
     </w:p>
     <w:p>
       <w:pPr>
@@ -5979,11 +6055,11 @@
       <w:pPr>
         <w:pStyle w:val="Ttulo1"/>
       </w:pPr>
-      <w:bookmarkStart w:id="9" w:name="_Toc65253425"/>
+      <w:bookmarkStart w:id="10" w:name="_Toc65261488"/>
       <w:r>
         <w:t>REPLICACIÓN DFS</w:t>
       </w:r>
-      <w:bookmarkEnd w:id="9"/>
+      <w:bookmarkEnd w:id="10"/>
     </w:p>
     <w:p>
       <w:pPr>
@@ -6181,11 +6257,11 @@
       <w:pPr>
         <w:pStyle w:val="Ttulo1"/>
       </w:pPr>
-      <w:bookmarkStart w:id="10" w:name="_Toc65253426"/>
+      <w:bookmarkStart w:id="11" w:name="_Toc65261489"/>
       <w:r>
         <w:t>REDIRECCIONAMIENTO CARPETAS (PERFILES MÓVILES)</w:t>
       </w:r>
-      <w:bookmarkEnd w:id="10"/>
+      <w:bookmarkEnd w:id="11"/>
     </w:p>
     <w:p/>
     <w:p>
@@ -6205,12 +6281,7 @@
     <w:p/>
     <w:p>
       <w:r>
-        <w:t>Para ello previamente debemos tener bien configurada y compartida la raíz DFS (que previamente hemos explicado), dentro de esta debemos crear carpetas aplicadas a los grupos que queremos que redireccione los datos, en nuestro caso lo hicimos con todos los grupos del dominio, aunque variamos los apartados que queríamos que se redirecci</w:t>
-      </w:r>
-      <w:bookmarkStart w:id="11" w:name="_GoBack"/>
-      <w:bookmarkEnd w:id="11"/>
-      <w:r>
-        <w:t>onará,</w:t>
+        <w:t>Para ello previamente debemos tener bien configurada y compartida la raíz DFS (que previamente hemos explicado), dentro de esta debemos crear carpetas aplicadas a los grupos que queremos que redireccione los datos, en nuestro caso lo hicimos con todos los grupos del dominio, aunque variamos los apartados que queríamos que se redireccionará,</w:t>
       </w:r>
     </w:p>
     <w:p>
@@ -6439,13 +6510,8 @@
         <w:t>, y</w:t>
       </w:r>
       <w:r>
-        <w:t xml:space="preserve"> ahí agregamos los grupos que queremos que sean </w:t>
-      </w:r>
-      <w:proofErr w:type="spellStart"/>
-      <w:r>
-        <w:t>redireccionados</w:t>
-      </w:r>
-      <w:proofErr w:type="spellEnd"/>
+        <w:t xml:space="preserve"> ahí agregamos los grupos que queremos que sean redireccionados</w:t>
+      </w:r>
       <w:r>
         <w:t>. (</w:t>
       </w:r>
@@ -6714,7 +6780,7 @@
       <w:pPr>
         <w:pStyle w:val="Ttulo1"/>
       </w:pPr>
-      <w:bookmarkStart w:id="12" w:name="_Toc65253427"/>
+      <w:bookmarkStart w:id="12" w:name="_Toc65261490"/>
       <w:r>
         <w:t>INSTALACIÓN DE SOFTWARE DE FORMA REMOTA</w:t>
       </w:r>
@@ -6934,7 +7000,7 @@
       <w:pPr>
         <w:pStyle w:val="Ttulo1"/>
       </w:pPr>
-      <w:bookmarkStart w:id="13" w:name="_Toc65253428"/>
+      <w:bookmarkStart w:id="13" w:name="_Toc65261491"/>
       <w:r>
         <w:t>Diagrama Entidad-Relacion y paso a tablas</w:t>
       </w:r>
@@ -7004,6 +7070,91 @@
         </w:rPr>
       </w:pPr>
     </w:p>
+    <w:p>
+      <w:pPr>
+        <w:pStyle w:val="Ttulo1"/>
+      </w:pPr>
+      <w:bookmarkStart w:id="14" w:name="_Toc65261492"/>
+      <w:r>
+        <w:lastRenderedPageBreak/>
+        <w:t>Los 6 servidores y el CPD</w:t>
+      </w:r>
+      <w:bookmarkEnd w:id="14"/>
+    </w:p>
+    <w:p>
+      <w:pPr>
+        <w:tabs>
+          <w:tab w:val="left" w:pos="4110"/>
+        </w:tabs>
+        <w:rPr>
+          <w:rFonts w:cstheme="minorHAnsi"/>
+        </w:rPr>
+      </w:pPr>
+    </w:p>
+    <w:p>
+      <w:pPr>
+        <w:tabs>
+          <w:tab w:val="left" w:pos="4110"/>
+        </w:tabs>
+        <w:rPr>
+          <w:rFonts w:cstheme="minorHAnsi"/>
+        </w:rPr>
+      </w:pPr>
+      <w:r>
+        <w:rPr>
+          <w:rFonts w:cstheme="minorHAnsi"/>
+        </w:rPr>
+        <w:t>WebService y Webpage son servidores Ubuntu dedicados independientes ya que reciben muchas más solicitudes que el resto y se ubican, junto a S2, en la planta superior.</w:t>
+      </w:r>
+    </w:p>
+    <w:p>
+      <w:pPr>
+        <w:tabs>
+          <w:tab w:val="left" w:pos="4110"/>
+        </w:tabs>
+        <w:rPr>
+          <w:rFonts w:cstheme="minorHAnsi"/>
+        </w:rPr>
+      </w:pPr>
+      <w:r>
+        <w:rPr>
+          <w:rFonts w:cstheme="minorHAnsi"/>
+        </w:rPr>
+        <w:t>La base de datos está en un sistema Windows de 64 bits por que requería el uso de SQL Developer y el CMMS está en otro sistema Windows pero de 32 bits (ya que el CMMS escogido parecía tener alguna incompatibilidad con los sistemas de 64 bits) y ambos se encuentran en la planta inferior junto a S1.</w:t>
+      </w:r>
+    </w:p>
+    <w:p>
+      <w:pPr>
+        <w:tabs>
+          <w:tab w:val="left" w:pos="4110"/>
+        </w:tabs>
+        <w:rPr>
+          <w:rFonts w:cstheme="minorHAnsi"/>
+        </w:rPr>
+      </w:pPr>
+      <w:r>
+        <w:rPr>
+          <w:rFonts w:cstheme="minorHAnsi"/>
+        </w:rPr>
+        <w:t>S1 y S2 contienen ambos el dominio y están asignados uno a cada planta pero, en caso de no estar cualquiera de ellos disponible, los equipos se conectarán al otro.</w:t>
+      </w:r>
+    </w:p>
+    <w:p>
+      <w:pPr>
+        <w:tabs>
+          <w:tab w:val="left" w:pos="4110"/>
+        </w:tabs>
+        <w:rPr>
+          <w:rFonts w:cstheme="minorHAnsi"/>
+        </w:rPr>
+      </w:pPr>
+      <w:r>
+        <w:rPr>
+          <w:rFonts w:cstheme="minorHAnsi"/>
+        </w:rPr>
+        <w:t>Todo ello constituye el Centro de Procesamiento de Datos.</w:t>
+      </w:r>
+    </w:p>
     <w:sectPr>
       <w:footerReference w:type="default" r:id="rId25"/>
       <w:headerReference w:type="first" r:id="rId26"/>
@@ -7101,7 +7252,7 @@
         <w:noProof/>
         <w:lang w:bidi="es-ES"/>
       </w:rPr>
-      <w:t>15</w:t>
+      <w:t>2</w:t>
     </w:r>
     <w:r>
       <w:rPr>
@@ -13118,6 +13269,7 @@
     <w:rsid w:val="004611DB"/>
     <w:rsid w:val="00666BF7"/>
     <w:rsid w:val="00A84880"/>
+    <w:rsid w:val="00CB6ABD"/>
     <w:rsid w:val="00F6273E"/>
   </w:rsids>
   <m:mathPr>
@@ -14059,11 +14211,12 @@
 </file>
 
 <file path=customXml/item1.xml><?xml version="1.0" encoding="utf-8"?>
-<p:properties xmlns:p="http://schemas.microsoft.com/office/2006/metadata/properties" xmlns:xsi="http://www.w3.org/2001/XMLSchema-instance" xmlns:pc="http://schemas.microsoft.com/office/infopath/2007/PartnerControls">
-  <documentManagement>
-    <MediaServiceKeyPoints xmlns="71af3243-3dd4-4a8d-8c0d-dd76da1f02a5" xsi:nil="true"/>
-  </documentManagement>
-</p:properties>
+<?mso-contentType ?>
+<FormTemplates xmlns="http://schemas.microsoft.com/sharepoint/v3/contenttype/forms">
+  <Display>DocumentLibraryForm</Display>
+  <Edit>DocumentLibraryForm</Edit>
+  <New>DocumentLibraryForm</New>
+</FormTemplates>
 </file>
 
 <file path=customXml/item2.xml><?xml version="1.0" encoding="utf-8"?>
@@ -14278,12 +14431,11 @@
 </file>
 
 <file path=customXml/item3.xml><?xml version="1.0" encoding="utf-8"?>
-<?mso-contentType ?>
-<FormTemplates xmlns="http://schemas.microsoft.com/sharepoint/v3/contenttype/forms">
-  <Display>DocumentLibraryForm</Display>
-  <Edit>DocumentLibraryForm</Edit>
-  <New>DocumentLibraryForm</New>
-</FormTemplates>
+<p:properties xmlns:p="http://schemas.microsoft.com/office/2006/metadata/properties" xmlns:xsi="http://www.w3.org/2001/XMLSchema-instance" xmlns:pc="http://schemas.microsoft.com/office/infopath/2007/PartnerControls">
+  <documentManagement>
+    <MediaServiceKeyPoints xmlns="71af3243-3dd4-4a8d-8c0d-dd76da1f02a5" xsi:nil="true"/>
+  </documentManagement>
+</p:properties>
 </file>
 
 <file path=customXml/item4.xml><?xml version="1.0" encoding="utf-8"?>
@@ -14291,11 +14443,9 @@
 </file>
 
 <file path=customXml/itemProps1.xml><?xml version="1.0" encoding="utf-8"?>
-<ds:datastoreItem xmlns:ds="http://schemas.openxmlformats.org/officeDocument/2006/customXml" ds:itemID="{9BC05FCB-AF85-478F-9500-21308C89FBAD}">
+<ds:datastoreItem xmlns:ds="http://schemas.openxmlformats.org/officeDocument/2006/customXml" ds:itemID="{80543BF8-D561-4553-B76A-95AA02A274ED}">
   <ds:schemaRefs>
-    <ds:schemaRef ds:uri="http://schemas.microsoft.com/office/2006/metadata/properties"/>
-    <ds:schemaRef ds:uri="http://schemas.microsoft.com/office/infopath/2007/PartnerControls"/>
-    <ds:schemaRef ds:uri="71af3243-3dd4-4a8d-8c0d-dd76da1f02a5"/>
+    <ds:schemaRef ds:uri="http://schemas.microsoft.com/sharepoint/v3/contenttype/forms"/>
   </ds:schemaRefs>
 </ds:datastoreItem>
 </file>
@@ -14320,15 +14470,17 @@
 </file>
 
 <file path=customXml/itemProps3.xml><?xml version="1.0" encoding="utf-8"?>
-<ds:datastoreItem xmlns:ds="http://schemas.openxmlformats.org/officeDocument/2006/customXml" ds:itemID="{80543BF8-D561-4553-B76A-95AA02A274ED}">
+<ds:datastoreItem xmlns:ds="http://schemas.openxmlformats.org/officeDocument/2006/customXml" ds:itemID="{9BC05FCB-AF85-478F-9500-21308C89FBAD}">
   <ds:schemaRefs>
-    <ds:schemaRef ds:uri="http://schemas.microsoft.com/sharepoint/v3/contenttype/forms"/>
+    <ds:schemaRef ds:uri="http://schemas.microsoft.com/office/2006/metadata/properties"/>
+    <ds:schemaRef ds:uri="http://schemas.microsoft.com/office/infopath/2007/PartnerControls"/>
+    <ds:schemaRef ds:uri="71af3243-3dd4-4a8d-8c0d-dd76da1f02a5"/>
   </ds:schemaRefs>
 </ds:datastoreItem>
 </file>
 
 <file path=customXml/itemProps4.xml><?xml version="1.0" encoding="utf-8"?>
-<ds:datastoreItem xmlns:ds="http://schemas.openxmlformats.org/officeDocument/2006/customXml" ds:itemID="{48060B39-68E2-451B-84E8-AF2E5EE5C1F6}">
+<ds:datastoreItem xmlns:ds="http://schemas.openxmlformats.org/officeDocument/2006/customXml" ds:itemID="{39F15D2F-959B-4483-B1EC-D33EB3AA3E52}">
   <ds:schemaRefs>
     <ds:schemaRef ds:uri="http://schemas.openxmlformats.org/officeDocument/2006/bibliography"/>
   </ds:schemaRefs>

</xml_diff>